<commit_message>
added theory for sockets and cherrypy
</commit_message>
<xml_diff>
--- a/Theorie.docx
+++ b/Theorie.docx
@@ -226,8 +226,6 @@
       <w:r>
         <w:t>Import re</w:t>
       </w:r>
-      <w:bookmarkStart w:id="0" w:name="_GoBack"/>
-      <w:bookmarkEnd w:id="0"/>
     </w:p>
     <w:p>
       <w:pPr>
@@ -1403,6 +1401,1777 @@
         </w:drawing>
       </w:r>
     </w:p>
+    <w:p/>
+    <w:p>
+      <w:pPr>
+        <w:pStyle w:val="Heading1"/>
+      </w:pPr>
+      <w:r>
+        <w:lastRenderedPageBreak/>
+        <w:t>Chapter 5&amp;6: Network computing</w:t>
+      </w:r>
+    </w:p>
+    <w:p/>
+    <w:p>
+      <w:pPr>
+        <w:pStyle w:val="Heading2"/>
+      </w:pPr>
+      <w:r>
+        <w:t>Network communication</w:t>
+      </w:r>
+    </w:p>
+    <w:p>
+      <w:r>
+        <w:rPr>
+          <w:noProof/>
+        </w:rPr>
+        <w:drawing>
+          <wp:inline distT="0" distB="0" distL="0" distR="0" wp14:anchorId="4BF3158D" wp14:editId="4652DEB4">
+            <wp:extent cx="4723772" cy="2952750"/>
+            <wp:effectExtent l="0" t="0" r="635" b="0"/>
+            <wp:docPr id="24" name="Picture 24"/>
+            <wp:cNvGraphicFramePr>
+              <a:graphicFrameLocks xmlns:a="http://schemas.openxmlformats.org/drawingml/2006/main" noChangeAspect="1"/>
+            </wp:cNvGraphicFramePr>
+            <a:graphic xmlns:a="http://schemas.openxmlformats.org/drawingml/2006/main">
+              <a:graphicData uri="http://schemas.openxmlformats.org/drawingml/2006/picture">
+                <pic:pic xmlns:pic="http://schemas.openxmlformats.org/drawingml/2006/picture">
+                  <pic:nvPicPr>
+                    <pic:cNvPr id="1" name=""/>
+                    <pic:cNvPicPr/>
+                  </pic:nvPicPr>
+                  <pic:blipFill>
+                    <a:blip r:embed="rId28"/>
+                    <a:stretch>
+                      <a:fillRect/>
+                    </a:stretch>
+                  </pic:blipFill>
+                  <pic:spPr>
+                    <a:xfrm>
+                      <a:off x="0" y="0"/>
+                      <a:ext cx="4731013" cy="2957276"/>
+                    </a:xfrm>
+                    <a:prstGeom prst="rect">
+                      <a:avLst/>
+                    </a:prstGeom>
+                  </pic:spPr>
+                </pic:pic>
+              </a:graphicData>
+            </a:graphic>
+          </wp:inline>
+        </w:drawing>
+      </w:r>
+      <w:r>
+        <w:rPr>
+          <w:noProof/>
+        </w:rPr>
+        <w:drawing>
+          <wp:inline distT="0" distB="0" distL="0" distR="0" wp14:anchorId="7B6F5E3B" wp14:editId="62E07C78">
+            <wp:extent cx="4862504" cy="3144520"/>
+            <wp:effectExtent l="0" t="0" r="0" b="0"/>
+            <wp:docPr id="25" name="Picture 25"/>
+            <wp:cNvGraphicFramePr>
+              <a:graphicFrameLocks xmlns:a="http://schemas.openxmlformats.org/drawingml/2006/main" noChangeAspect="1"/>
+            </wp:cNvGraphicFramePr>
+            <a:graphic xmlns:a="http://schemas.openxmlformats.org/drawingml/2006/main">
+              <a:graphicData uri="http://schemas.openxmlformats.org/drawingml/2006/picture">
+                <pic:pic xmlns:pic="http://schemas.openxmlformats.org/drawingml/2006/picture">
+                  <pic:nvPicPr>
+                    <pic:cNvPr id="1" name=""/>
+                    <pic:cNvPicPr/>
+                  </pic:nvPicPr>
+                  <pic:blipFill>
+                    <a:blip r:embed="rId29"/>
+                    <a:stretch>
+                      <a:fillRect/>
+                    </a:stretch>
+                  </pic:blipFill>
+                  <pic:spPr>
+                    <a:xfrm>
+                      <a:off x="0" y="0"/>
+                      <a:ext cx="4886191" cy="3159838"/>
+                    </a:xfrm>
+                    <a:prstGeom prst="rect">
+                      <a:avLst/>
+                    </a:prstGeom>
+                  </pic:spPr>
+                </pic:pic>
+              </a:graphicData>
+            </a:graphic>
+          </wp:inline>
+        </w:drawing>
+      </w:r>
+    </w:p>
+    <w:p>
+      <w:pPr>
+        <w:pStyle w:val="Heading3"/>
+      </w:pPr>
+      <w:r>
+        <w:t>Import module “socket”</w:t>
+      </w:r>
+    </w:p>
+    <w:p>
+      <w:r>
+        <w:rPr>
+          <w:noProof/>
+        </w:rPr>
+        <w:drawing>
+          <wp:inline distT="0" distB="0" distL="0" distR="0" wp14:anchorId="53A7331C" wp14:editId="126E074E">
+            <wp:extent cx="4295775" cy="1597708"/>
+            <wp:effectExtent l="0" t="0" r="0" b="2540"/>
+            <wp:docPr id="26" name="Picture 26"/>
+            <wp:cNvGraphicFramePr>
+              <a:graphicFrameLocks xmlns:a="http://schemas.openxmlformats.org/drawingml/2006/main" noChangeAspect="1"/>
+            </wp:cNvGraphicFramePr>
+            <a:graphic xmlns:a="http://schemas.openxmlformats.org/drawingml/2006/main">
+              <a:graphicData uri="http://schemas.openxmlformats.org/drawingml/2006/picture">
+                <pic:pic xmlns:pic="http://schemas.openxmlformats.org/drawingml/2006/picture">
+                  <pic:nvPicPr>
+                    <pic:cNvPr id="1" name=""/>
+                    <pic:cNvPicPr/>
+                  </pic:nvPicPr>
+                  <pic:blipFill>
+                    <a:blip r:embed="rId30"/>
+                    <a:stretch>
+                      <a:fillRect/>
+                    </a:stretch>
+                  </pic:blipFill>
+                  <pic:spPr>
+                    <a:xfrm>
+                      <a:off x="0" y="0"/>
+                      <a:ext cx="4362202" cy="1622414"/>
+                    </a:xfrm>
+                    <a:prstGeom prst="rect">
+                      <a:avLst/>
+                    </a:prstGeom>
+                  </pic:spPr>
+                </pic:pic>
+              </a:graphicData>
+            </a:graphic>
+          </wp:inline>
+        </w:drawing>
+      </w:r>
+      <w:bookmarkStart w:id="0" w:name="_GoBack"/>
+      <w:bookmarkEnd w:id="0"/>
+    </w:p>
+    <w:p>
+      <w:r>
+        <w:rPr>
+          <w:noProof/>
+        </w:rPr>
+        <w:lastRenderedPageBreak/>
+        <w:drawing>
+          <wp:inline distT="0" distB="0" distL="0" distR="0" wp14:anchorId="73C0B674" wp14:editId="6C7316F8">
+            <wp:extent cx="4476750" cy="3385586"/>
+            <wp:effectExtent l="0" t="0" r="0" b="5715"/>
+            <wp:docPr id="27" name="Picture 27"/>
+            <wp:cNvGraphicFramePr>
+              <a:graphicFrameLocks xmlns:a="http://schemas.openxmlformats.org/drawingml/2006/main" noChangeAspect="1"/>
+            </wp:cNvGraphicFramePr>
+            <a:graphic xmlns:a="http://schemas.openxmlformats.org/drawingml/2006/main">
+              <a:graphicData uri="http://schemas.openxmlformats.org/drawingml/2006/picture">
+                <pic:pic xmlns:pic="http://schemas.openxmlformats.org/drawingml/2006/picture">
+                  <pic:nvPicPr>
+                    <pic:cNvPr id="1" name=""/>
+                    <pic:cNvPicPr/>
+                  </pic:nvPicPr>
+                  <pic:blipFill>
+                    <a:blip r:embed="rId31"/>
+                    <a:stretch>
+                      <a:fillRect/>
+                    </a:stretch>
+                  </pic:blipFill>
+                  <pic:spPr>
+                    <a:xfrm>
+                      <a:off x="0" y="0"/>
+                      <a:ext cx="4487540" cy="3393746"/>
+                    </a:xfrm>
+                    <a:prstGeom prst="rect">
+                      <a:avLst/>
+                    </a:prstGeom>
+                  </pic:spPr>
+                </pic:pic>
+              </a:graphicData>
+            </a:graphic>
+          </wp:inline>
+        </w:drawing>
+      </w:r>
+      <w:r>
+        <w:rPr>
+          <w:noProof/>
+        </w:rPr>
+        <w:drawing>
+          <wp:inline distT="0" distB="0" distL="0" distR="0" wp14:anchorId="6A2F1BB0" wp14:editId="69064DAA">
+            <wp:extent cx="4495800" cy="984235"/>
+            <wp:effectExtent l="0" t="0" r="0" b="6985"/>
+            <wp:docPr id="28" name="Picture 28"/>
+            <wp:cNvGraphicFramePr>
+              <a:graphicFrameLocks xmlns:a="http://schemas.openxmlformats.org/drawingml/2006/main" noChangeAspect="1"/>
+            </wp:cNvGraphicFramePr>
+            <a:graphic xmlns:a="http://schemas.openxmlformats.org/drawingml/2006/main">
+              <a:graphicData uri="http://schemas.openxmlformats.org/drawingml/2006/picture">
+                <pic:pic xmlns:pic="http://schemas.openxmlformats.org/drawingml/2006/picture">
+                  <pic:nvPicPr>
+                    <pic:cNvPr id="1" name=""/>
+                    <pic:cNvPicPr/>
+                  </pic:nvPicPr>
+                  <pic:blipFill>
+                    <a:blip r:embed="rId32"/>
+                    <a:stretch>
+                      <a:fillRect/>
+                    </a:stretch>
+                  </pic:blipFill>
+                  <pic:spPr>
+                    <a:xfrm>
+                      <a:off x="0" y="0"/>
+                      <a:ext cx="4534628" cy="992735"/>
+                    </a:xfrm>
+                    <a:prstGeom prst="rect">
+                      <a:avLst/>
+                    </a:prstGeom>
+                  </pic:spPr>
+                </pic:pic>
+              </a:graphicData>
+            </a:graphic>
+          </wp:inline>
+        </w:drawing>
+      </w:r>
+      <w:r>
+        <w:rPr>
+          <w:noProof/>
+        </w:rPr>
+        <w:drawing>
+          <wp:inline distT="0" distB="0" distL="0" distR="0" wp14:anchorId="43CFE5BA" wp14:editId="7AB89588">
+            <wp:extent cx="4479393" cy="2962275"/>
+            <wp:effectExtent l="0" t="0" r="0" b="0"/>
+            <wp:docPr id="29" name="Picture 29"/>
+            <wp:cNvGraphicFramePr>
+              <a:graphicFrameLocks xmlns:a="http://schemas.openxmlformats.org/drawingml/2006/main" noChangeAspect="1"/>
+            </wp:cNvGraphicFramePr>
+            <a:graphic xmlns:a="http://schemas.openxmlformats.org/drawingml/2006/main">
+              <a:graphicData uri="http://schemas.openxmlformats.org/drawingml/2006/picture">
+                <pic:pic xmlns:pic="http://schemas.openxmlformats.org/drawingml/2006/picture">
+                  <pic:nvPicPr>
+                    <pic:cNvPr id="1" name=""/>
+                    <pic:cNvPicPr/>
+                  </pic:nvPicPr>
+                  <pic:blipFill>
+                    <a:blip r:embed="rId33"/>
+                    <a:stretch>
+                      <a:fillRect/>
+                    </a:stretch>
+                  </pic:blipFill>
+                  <pic:spPr>
+                    <a:xfrm>
+                      <a:off x="0" y="0"/>
+                      <a:ext cx="4486685" cy="2967097"/>
+                    </a:xfrm>
+                    <a:prstGeom prst="rect">
+                      <a:avLst/>
+                    </a:prstGeom>
+                  </pic:spPr>
+                </pic:pic>
+              </a:graphicData>
+            </a:graphic>
+          </wp:inline>
+        </w:drawing>
+      </w:r>
+      <w:r>
+        <w:rPr>
+          <w:noProof/>
+        </w:rPr>
+        <w:drawing>
+          <wp:inline distT="0" distB="0" distL="0" distR="0" wp14:anchorId="5E7A57C8" wp14:editId="2C7CB26C">
+            <wp:extent cx="4572000" cy="952289"/>
+            <wp:effectExtent l="0" t="0" r="0" b="635"/>
+            <wp:docPr id="30" name="Picture 30"/>
+            <wp:cNvGraphicFramePr>
+              <a:graphicFrameLocks xmlns:a="http://schemas.openxmlformats.org/drawingml/2006/main" noChangeAspect="1"/>
+            </wp:cNvGraphicFramePr>
+            <a:graphic xmlns:a="http://schemas.openxmlformats.org/drawingml/2006/main">
+              <a:graphicData uri="http://schemas.openxmlformats.org/drawingml/2006/picture">
+                <pic:pic xmlns:pic="http://schemas.openxmlformats.org/drawingml/2006/picture">
+                  <pic:nvPicPr>
+                    <pic:cNvPr id="1" name=""/>
+                    <pic:cNvPicPr/>
+                  </pic:nvPicPr>
+                  <pic:blipFill>
+                    <a:blip r:embed="rId34"/>
+                    <a:stretch>
+                      <a:fillRect/>
+                    </a:stretch>
+                  </pic:blipFill>
+                  <pic:spPr>
+                    <a:xfrm>
+                      <a:off x="0" y="0"/>
+                      <a:ext cx="4662444" cy="971127"/>
+                    </a:xfrm>
+                    <a:prstGeom prst="rect">
+                      <a:avLst/>
+                    </a:prstGeom>
+                  </pic:spPr>
+                </pic:pic>
+              </a:graphicData>
+            </a:graphic>
+          </wp:inline>
+        </w:drawing>
+      </w:r>
+    </w:p>
+    <w:p/>
+    <w:p>
+      <w:pPr>
+        <w:pStyle w:val="Heading2"/>
+      </w:pPr>
+      <w:r>
+        <w:lastRenderedPageBreak/>
+        <w:t>Chat application</w:t>
+      </w:r>
+    </w:p>
+    <w:p>
+      <w:pPr>
+        <w:pStyle w:val="ListParagraph"/>
+        <w:numPr>
+          <w:ilvl w:val="0"/>
+          <w:numId w:val="6"/>
+        </w:numPr>
+      </w:pPr>
+      <w:r>
+        <w:t>Create a socket:</w:t>
+      </w:r>
+    </w:p>
+    <w:p>
+      <w:pPr>
+        <w:pStyle w:val="ListParagraph"/>
+      </w:pPr>
+      <w:r>
+        <w:rPr>
+          <w:noProof/>
+        </w:rPr>
+        <w:drawing>
+          <wp:inline distT="0" distB="0" distL="0" distR="0" wp14:anchorId="2E6C9D8A" wp14:editId="480FCF57">
+            <wp:extent cx="5200650" cy="956468"/>
+            <wp:effectExtent l="0" t="0" r="0" b="0"/>
+            <wp:docPr id="31" name="Picture 31"/>
+            <wp:cNvGraphicFramePr>
+              <a:graphicFrameLocks xmlns:a="http://schemas.openxmlformats.org/drawingml/2006/main" noChangeAspect="1"/>
+            </wp:cNvGraphicFramePr>
+            <a:graphic xmlns:a="http://schemas.openxmlformats.org/drawingml/2006/main">
+              <a:graphicData uri="http://schemas.openxmlformats.org/drawingml/2006/picture">
+                <pic:pic xmlns:pic="http://schemas.openxmlformats.org/drawingml/2006/picture">
+                  <pic:nvPicPr>
+                    <pic:cNvPr id="1" name=""/>
+                    <pic:cNvPicPr/>
+                  </pic:nvPicPr>
+                  <pic:blipFill>
+                    <a:blip r:embed="rId35"/>
+                    <a:stretch>
+                      <a:fillRect/>
+                    </a:stretch>
+                  </pic:blipFill>
+                  <pic:spPr>
+                    <a:xfrm>
+                      <a:off x="0" y="0"/>
+                      <a:ext cx="5261156" cy="967596"/>
+                    </a:xfrm>
+                    <a:prstGeom prst="rect">
+                      <a:avLst/>
+                    </a:prstGeom>
+                  </pic:spPr>
+                </pic:pic>
+              </a:graphicData>
+            </a:graphic>
+          </wp:inline>
+        </w:drawing>
+      </w:r>
+    </w:p>
+    <w:p>
+      <w:pPr>
+        <w:pStyle w:val="ListParagraph"/>
+      </w:pPr>
+      <w:r>
+        <w:t>Or with a l</w:t>
+      </w:r>
+      <w:r>
+        <w:t>oop:</w:t>
+      </w:r>
+    </w:p>
+    <w:p>
+      <w:pPr>
+        <w:pStyle w:val="ListParagraph"/>
+      </w:pPr>
+      <w:r>
+        <w:rPr>
+          <w:noProof/>
+        </w:rPr>
+        <w:drawing>
+          <wp:inline distT="0" distB="0" distL="0" distR="0" wp14:anchorId="6FDF7091" wp14:editId="336AC7D5">
+            <wp:extent cx="5124450" cy="1375642"/>
+            <wp:effectExtent l="0" t="0" r="0" b="0"/>
+            <wp:docPr id="32" name="Picture 32"/>
+            <wp:cNvGraphicFramePr>
+              <a:graphicFrameLocks xmlns:a="http://schemas.openxmlformats.org/drawingml/2006/main" noChangeAspect="1"/>
+            </wp:cNvGraphicFramePr>
+            <a:graphic xmlns:a="http://schemas.openxmlformats.org/drawingml/2006/main">
+              <a:graphicData uri="http://schemas.openxmlformats.org/drawingml/2006/picture">
+                <pic:pic xmlns:pic="http://schemas.openxmlformats.org/drawingml/2006/picture">
+                  <pic:nvPicPr>
+                    <pic:cNvPr id="1" name=""/>
+                    <pic:cNvPicPr/>
+                  </pic:nvPicPr>
+                  <pic:blipFill>
+                    <a:blip r:embed="rId36"/>
+                    <a:stretch>
+                      <a:fillRect/>
+                    </a:stretch>
+                  </pic:blipFill>
+                  <pic:spPr>
+                    <a:xfrm>
+                      <a:off x="0" y="0"/>
+                      <a:ext cx="5224781" cy="1402576"/>
+                    </a:xfrm>
+                    <a:prstGeom prst="rect">
+                      <a:avLst/>
+                    </a:prstGeom>
+                  </pic:spPr>
+                </pic:pic>
+              </a:graphicData>
+            </a:graphic>
+          </wp:inline>
+        </w:drawing>
+      </w:r>
+    </w:p>
+    <w:p>
+      <w:pPr>
+        <w:pStyle w:val="ListParagraph"/>
+        <w:numPr>
+          <w:ilvl w:val="0"/>
+          <w:numId w:val="6"/>
+        </w:numPr>
+      </w:pPr>
+      <w:r>
+        <w:t>Reception:</w:t>
+      </w:r>
+    </w:p>
+    <w:p>
+      <w:pPr>
+        <w:pStyle w:val="ListParagraph"/>
+      </w:pPr>
+      <w:r>
+        <w:rPr>
+          <w:noProof/>
+        </w:rPr>
+        <w:drawing>
+          <wp:inline distT="0" distB="0" distL="0" distR="0" wp14:anchorId="1510C545" wp14:editId="0F7A8B61">
+            <wp:extent cx="5133975" cy="941361"/>
+            <wp:effectExtent l="0" t="0" r="0" b="0"/>
+            <wp:docPr id="33" name="Picture 33"/>
+            <wp:cNvGraphicFramePr>
+              <a:graphicFrameLocks xmlns:a="http://schemas.openxmlformats.org/drawingml/2006/main" noChangeAspect="1"/>
+            </wp:cNvGraphicFramePr>
+            <a:graphic xmlns:a="http://schemas.openxmlformats.org/drawingml/2006/main">
+              <a:graphicData uri="http://schemas.openxmlformats.org/drawingml/2006/picture">
+                <pic:pic xmlns:pic="http://schemas.openxmlformats.org/drawingml/2006/picture">
+                  <pic:nvPicPr>
+                    <pic:cNvPr id="1" name=""/>
+                    <pic:cNvPicPr/>
+                  </pic:nvPicPr>
+                  <pic:blipFill>
+                    <a:blip r:embed="rId37"/>
+                    <a:stretch>
+                      <a:fillRect/>
+                    </a:stretch>
+                  </pic:blipFill>
+                  <pic:spPr>
+                    <a:xfrm>
+                      <a:off x="0" y="0"/>
+                      <a:ext cx="5223281" cy="957736"/>
+                    </a:xfrm>
+                    <a:prstGeom prst="rect">
+                      <a:avLst/>
+                    </a:prstGeom>
+                  </pic:spPr>
+                </pic:pic>
+              </a:graphicData>
+            </a:graphic>
+          </wp:inline>
+        </w:drawing>
+      </w:r>
+    </w:p>
+    <w:p>
+      <w:pPr>
+        <w:pStyle w:val="ListParagraph"/>
+        <w:numPr>
+          <w:ilvl w:val="0"/>
+          <w:numId w:val="6"/>
+        </w:numPr>
+      </w:pPr>
+      <w:r>
+        <w:t>Chatting:</w:t>
+      </w:r>
+    </w:p>
+    <w:p>
+      <w:pPr>
+        <w:pStyle w:val="ListParagraph"/>
+      </w:pPr>
+      <w:r>
+        <w:rPr>
+          <w:noProof/>
+        </w:rPr>
+        <w:drawing>
+          <wp:inline distT="0" distB="0" distL="0" distR="0" wp14:anchorId="3A7021A0" wp14:editId="7AC6D276">
+            <wp:extent cx="5181600" cy="965594"/>
+            <wp:effectExtent l="0" t="0" r="0" b="6350"/>
+            <wp:docPr id="34" name="Picture 34"/>
+            <wp:cNvGraphicFramePr>
+              <a:graphicFrameLocks xmlns:a="http://schemas.openxmlformats.org/drawingml/2006/main" noChangeAspect="1"/>
+            </wp:cNvGraphicFramePr>
+            <a:graphic xmlns:a="http://schemas.openxmlformats.org/drawingml/2006/main">
+              <a:graphicData uri="http://schemas.openxmlformats.org/drawingml/2006/picture">
+                <pic:pic xmlns:pic="http://schemas.openxmlformats.org/drawingml/2006/picture">
+                  <pic:nvPicPr>
+                    <pic:cNvPr id="1" name=""/>
+                    <pic:cNvPicPr/>
+                  </pic:nvPicPr>
+                  <pic:blipFill>
+                    <a:blip r:embed="rId38"/>
+                    <a:stretch>
+                      <a:fillRect/>
+                    </a:stretch>
+                  </pic:blipFill>
+                  <pic:spPr>
+                    <a:xfrm>
+                      <a:off x="0" y="0"/>
+                      <a:ext cx="5271832" cy="982409"/>
+                    </a:xfrm>
+                    <a:prstGeom prst="rect">
+                      <a:avLst/>
+                    </a:prstGeom>
+                  </pic:spPr>
+                </pic:pic>
+              </a:graphicData>
+            </a:graphic>
+          </wp:inline>
+        </w:drawing>
+      </w:r>
+      <w:r>
+        <w:rPr>
+          <w:noProof/>
+        </w:rPr>
+        <w:t xml:space="preserve"> </w:t>
+      </w:r>
+      <w:r>
+        <w:rPr>
+          <w:noProof/>
+        </w:rPr>
+        <w:drawing>
+          <wp:inline distT="0" distB="0" distL="0" distR="0" wp14:anchorId="10955101" wp14:editId="6CCF602E">
+            <wp:extent cx="5220269" cy="2501981"/>
+            <wp:effectExtent l="0" t="0" r="0" b="0"/>
+            <wp:docPr id="36" name="Picture 36"/>
+            <wp:cNvGraphicFramePr>
+              <a:graphicFrameLocks xmlns:a="http://schemas.openxmlformats.org/drawingml/2006/main" noChangeAspect="1"/>
+            </wp:cNvGraphicFramePr>
+            <a:graphic xmlns:a="http://schemas.openxmlformats.org/drawingml/2006/main">
+              <a:graphicData uri="http://schemas.openxmlformats.org/drawingml/2006/picture">
+                <pic:pic xmlns:pic="http://schemas.openxmlformats.org/drawingml/2006/picture">
+                  <pic:nvPicPr>
+                    <pic:cNvPr id="1" name=""/>
+                    <pic:cNvPicPr/>
+                  </pic:nvPicPr>
+                  <pic:blipFill>
+                    <a:blip r:embed="rId39"/>
+                    <a:stretch>
+                      <a:fillRect/>
+                    </a:stretch>
+                  </pic:blipFill>
+                  <pic:spPr>
+                    <a:xfrm>
+                      <a:off x="0" y="0"/>
+                      <a:ext cx="5238969" cy="2510944"/>
+                    </a:xfrm>
+                    <a:prstGeom prst="rect">
+                      <a:avLst/>
+                    </a:prstGeom>
+                  </pic:spPr>
+                </pic:pic>
+              </a:graphicData>
+            </a:graphic>
+          </wp:inline>
+        </w:drawing>
+      </w:r>
+    </w:p>
+    <w:p>
+      <w:pPr>
+        <w:pStyle w:val="ListParagraph"/>
+        <w:numPr>
+          <w:ilvl w:val="0"/>
+          <w:numId w:val="6"/>
+        </w:numPr>
+      </w:pPr>
+      <w:r>
+        <w:lastRenderedPageBreak/>
+        <w:t>Receive the message:</w:t>
+      </w:r>
+      <w:r>
+        <w:rPr>
+          <w:noProof/>
+        </w:rPr>
+        <w:drawing>
+          <wp:inline distT="0" distB="0" distL="0" distR="0" wp14:anchorId="3884E2D1" wp14:editId="5CFE3FC5">
+            <wp:extent cx="5210175" cy="1157368"/>
+            <wp:effectExtent l="0" t="0" r="0" b="5080"/>
+            <wp:docPr id="35" name="Picture 35"/>
+            <wp:cNvGraphicFramePr>
+              <a:graphicFrameLocks xmlns:a="http://schemas.openxmlformats.org/drawingml/2006/main" noChangeAspect="1"/>
+            </wp:cNvGraphicFramePr>
+            <a:graphic xmlns:a="http://schemas.openxmlformats.org/drawingml/2006/main">
+              <a:graphicData uri="http://schemas.openxmlformats.org/drawingml/2006/picture">
+                <pic:pic xmlns:pic="http://schemas.openxmlformats.org/drawingml/2006/picture">
+                  <pic:nvPicPr>
+                    <pic:cNvPr id="1" name=""/>
+                    <pic:cNvPicPr/>
+                  </pic:nvPicPr>
+                  <pic:blipFill>
+                    <a:blip r:embed="rId40"/>
+                    <a:stretch>
+                      <a:fillRect/>
+                    </a:stretch>
+                  </pic:blipFill>
+                  <pic:spPr>
+                    <a:xfrm>
+                      <a:off x="0" y="0"/>
+                      <a:ext cx="5273257" cy="1171381"/>
+                    </a:xfrm>
+                    <a:prstGeom prst="rect">
+                      <a:avLst/>
+                    </a:prstGeom>
+                  </pic:spPr>
+                </pic:pic>
+              </a:graphicData>
+            </a:graphic>
+          </wp:inline>
+        </w:drawing>
+      </w:r>
+    </w:p>
+    <w:p>
+      <w:pPr>
+        <w:pStyle w:val="ListParagraph"/>
+        <w:numPr>
+          <w:ilvl w:val="0"/>
+          <w:numId w:val="6"/>
+        </w:numPr>
+        <w:rPr>
+          <w:noProof/>
+        </w:rPr>
+      </w:pPr>
+      <w:r>
+        <w:t>Listening:</w:t>
+      </w:r>
+      <w:r>
+        <w:rPr>
+          <w:noProof/>
+        </w:rPr>
+        <w:t xml:space="preserve"> </w:t>
+      </w:r>
+      <w:r>
+        <w:rPr>
+          <w:noProof/>
+        </w:rPr>
+        <w:drawing>
+          <wp:inline distT="0" distB="0" distL="0" distR="0" wp14:anchorId="54B37040" wp14:editId="2B90A0AB">
+            <wp:extent cx="5199797" cy="1614207"/>
+            <wp:effectExtent l="0" t="0" r="1270" b="5080"/>
+            <wp:docPr id="37" name="Picture 37"/>
+            <wp:cNvGraphicFramePr>
+              <a:graphicFrameLocks xmlns:a="http://schemas.openxmlformats.org/drawingml/2006/main" noChangeAspect="1"/>
+            </wp:cNvGraphicFramePr>
+            <a:graphic xmlns:a="http://schemas.openxmlformats.org/drawingml/2006/main">
+              <a:graphicData uri="http://schemas.openxmlformats.org/drawingml/2006/picture">
+                <pic:pic xmlns:pic="http://schemas.openxmlformats.org/drawingml/2006/picture">
+                  <pic:nvPicPr>
+                    <pic:cNvPr id="1" name=""/>
+                    <pic:cNvPicPr/>
+                  </pic:nvPicPr>
+                  <pic:blipFill>
+                    <a:blip r:embed="rId41"/>
+                    <a:stretch>
+                      <a:fillRect/>
+                    </a:stretch>
+                  </pic:blipFill>
+                  <pic:spPr>
+                    <a:xfrm>
+                      <a:off x="0" y="0"/>
+                      <a:ext cx="5235068" cy="1625156"/>
+                    </a:xfrm>
+                    <a:prstGeom prst="rect">
+                      <a:avLst/>
+                    </a:prstGeom>
+                  </pic:spPr>
+                </pic:pic>
+              </a:graphicData>
+            </a:graphic>
+          </wp:inline>
+        </w:drawing>
+      </w:r>
+    </w:p>
+    <w:p>
+      <w:pPr>
+        <w:pStyle w:val="ListParagraph"/>
+        <w:numPr>
+          <w:ilvl w:val="0"/>
+          <w:numId w:val="6"/>
+        </w:numPr>
+        <w:rPr>
+          <w:noProof/>
+        </w:rPr>
+      </w:pPr>
+      <w:r>
+        <w:rPr>
+          <w:noProof/>
+        </w:rPr>
+        <w:t>Extract the commands:</w:t>
+      </w:r>
+      <w:r>
+        <w:rPr>
+          <w:noProof/>
+        </w:rPr>
+        <w:t xml:space="preserve"> </w:t>
+      </w:r>
+      <w:r>
+        <w:rPr>
+          <w:noProof/>
+        </w:rPr>
+        <w:drawing>
+          <wp:inline distT="0" distB="0" distL="0" distR="0" wp14:anchorId="38CD72E0" wp14:editId="19268630">
+            <wp:extent cx="5230992" cy="1392072"/>
+            <wp:effectExtent l="0" t="0" r="8255" b="0"/>
+            <wp:docPr id="38" name="Picture 38"/>
+            <wp:cNvGraphicFramePr>
+              <a:graphicFrameLocks xmlns:a="http://schemas.openxmlformats.org/drawingml/2006/main" noChangeAspect="1"/>
+            </wp:cNvGraphicFramePr>
+            <a:graphic xmlns:a="http://schemas.openxmlformats.org/drawingml/2006/main">
+              <a:graphicData uri="http://schemas.openxmlformats.org/drawingml/2006/picture">
+                <pic:pic xmlns:pic="http://schemas.openxmlformats.org/drawingml/2006/picture">
+                  <pic:nvPicPr>
+                    <pic:cNvPr id="1" name=""/>
+                    <pic:cNvPicPr/>
+                  </pic:nvPicPr>
+                  <pic:blipFill>
+                    <a:blip r:embed="rId42"/>
+                    <a:stretch>
+                      <a:fillRect/>
+                    </a:stretch>
+                  </pic:blipFill>
+                  <pic:spPr>
+                    <a:xfrm>
+                      <a:off x="0" y="0"/>
+                      <a:ext cx="5375454" cy="1430516"/>
+                    </a:xfrm>
+                    <a:prstGeom prst="rect">
+                      <a:avLst/>
+                    </a:prstGeom>
+                  </pic:spPr>
+                </pic:pic>
+              </a:graphicData>
+            </a:graphic>
+          </wp:inline>
+        </w:drawing>
+      </w:r>
+    </w:p>
+    <w:p>
+      <w:pPr>
+        <w:pStyle w:val="Heading2"/>
+      </w:pPr>
+      <w:r>
+        <w:t>Client/server application</w:t>
+      </w:r>
+    </w:p>
+    <w:p>
+      <w:pPr>
+        <w:pStyle w:val="ListParagraph"/>
+        <w:numPr>
+          <w:ilvl w:val="0"/>
+          <w:numId w:val="4"/>
+        </w:numPr>
+      </w:pPr>
+      <w:r>
+        <w:t>Create a listening server:</w:t>
+      </w:r>
+      <w:r>
+        <w:rPr>
+          <w:noProof/>
+        </w:rPr>
+        <w:t xml:space="preserve"> </w:t>
+      </w:r>
+      <w:r>
+        <w:rPr>
+          <w:noProof/>
+        </w:rPr>
+        <w:drawing>
+          <wp:inline distT="0" distB="0" distL="0" distR="0" wp14:anchorId="5D98B452" wp14:editId="08B9047F">
+            <wp:extent cx="5210175" cy="840463"/>
+            <wp:effectExtent l="0" t="0" r="0" b="0"/>
+            <wp:docPr id="39" name="Picture 39"/>
+            <wp:cNvGraphicFramePr>
+              <a:graphicFrameLocks xmlns:a="http://schemas.openxmlformats.org/drawingml/2006/main" noChangeAspect="1"/>
+            </wp:cNvGraphicFramePr>
+            <a:graphic xmlns:a="http://schemas.openxmlformats.org/drawingml/2006/main">
+              <a:graphicData uri="http://schemas.openxmlformats.org/drawingml/2006/picture">
+                <pic:pic xmlns:pic="http://schemas.openxmlformats.org/drawingml/2006/picture">
+                  <pic:nvPicPr>
+                    <pic:cNvPr id="1" name=""/>
+                    <pic:cNvPicPr/>
+                  </pic:nvPicPr>
+                  <pic:blipFill>
+                    <a:blip r:embed="rId43"/>
+                    <a:stretch>
+                      <a:fillRect/>
+                    </a:stretch>
+                  </pic:blipFill>
+                  <pic:spPr>
+                    <a:xfrm>
+                      <a:off x="0" y="0"/>
+                      <a:ext cx="5361257" cy="864834"/>
+                    </a:xfrm>
+                    <a:prstGeom prst="rect">
+                      <a:avLst/>
+                    </a:prstGeom>
+                  </pic:spPr>
+                </pic:pic>
+              </a:graphicData>
+            </a:graphic>
+          </wp:inline>
+        </w:drawing>
+      </w:r>
+    </w:p>
+    <w:p>
+      <w:pPr>
+        <w:pStyle w:val="ListParagraph"/>
+        <w:numPr>
+          <w:ilvl w:val="0"/>
+          <w:numId w:val="4"/>
+        </w:numPr>
+      </w:pPr>
+      <w:r>
+        <w:rPr>
+          <w:noProof/>
+        </w:rPr>
+        <w:t>Create a client and connect (TCP):</w:t>
+      </w:r>
+      <w:r>
+        <w:rPr>
+          <w:noProof/>
+        </w:rPr>
+        <w:t xml:space="preserve"> </w:t>
+      </w:r>
+      <w:r>
+        <w:rPr>
+          <w:noProof/>
+        </w:rPr>
+        <w:drawing>
+          <wp:inline distT="0" distB="0" distL="0" distR="0" wp14:anchorId="5069CCBD" wp14:editId="7A8CEDE3">
+            <wp:extent cx="5210175" cy="546070"/>
+            <wp:effectExtent l="0" t="0" r="0" b="6985"/>
+            <wp:docPr id="40" name="Picture 40"/>
+            <wp:cNvGraphicFramePr>
+              <a:graphicFrameLocks xmlns:a="http://schemas.openxmlformats.org/drawingml/2006/main" noChangeAspect="1"/>
+            </wp:cNvGraphicFramePr>
+            <a:graphic xmlns:a="http://schemas.openxmlformats.org/drawingml/2006/main">
+              <a:graphicData uri="http://schemas.openxmlformats.org/drawingml/2006/picture">
+                <pic:pic xmlns:pic="http://schemas.openxmlformats.org/drawingml/2006/picture">
+                  <pic:nvPicPr>
+                    <pic:cNvPr id="1" name=""/>
+                    <pic:cNvPicPr/>
+                  </pic:nvPicPr>
+                  <pic:blipFill>
+                    <a:blip r:embed="rId44"/>
+                    <a:stretch>
+                      <a:fillRect/>
+                    </a:stretch>
+                  </pic:blipFill>
+                  <pic:spPr>
+                    <a:xfrm>
+                      <a:off x="0" y="0"/>
+                      <a:ext cx="5345553" cy="560259"/>
+                    </a:xfrm>
+                    <a:prstGeom prst="rect">
+                      <a:avLst/>
+                    </a:prstGeom>
+                  </pic:spPr>
+                </pic:pic>
+              </a:graphicData>
+            </a:graphic>
+          </wp:inline>
+        </w:drawing>
+      </w:r>
+    </w:p>
+    <w:p>
+      <w:pPr>
+        <w:pStyle w:val="ListParagraph"/>
+        <w:numPr>
+          <w:ilvl w:val="0"/>
+          <w:numId w:val="4"/>
+        </w:numPr>
+      </w:pPr>
+      <w:r>
+        <w:rPr>
+          <w:noProof/>
+        </w:rPr>
+        <w:t>Send and recv to communicate:</w:t>
+      </w:r>
+    </w:p>
+    <w:p>
+      <w:pPr>
+        <w:pStyle w:val="ListParagraph"/>
+      </w:pPr>
+      <w:r>
+        <w:rPr>
+          <w:noProof/>
+        </w:rPr>
+        <w:drawing>
+          <wp:inline distT="0" distB="0" distL="0" distR="0" wp14:anchorId="1C3E74AB" wp14:editId="789350C2">
+            <wp:extent cx="5261212" cy="654591"/>
+            <wp:effectExtent l="0" t="0" r="0" b="0"/>
+            <wp:docPr id="41" name="Picture 41"/>
+            <wp:cNvGraphicFramePr>
+              <a:graphicFrameLocks xmlns:a="http://schemas.openxmlformats.org/drawingml/2006/main" noChangeAspect="1"/>
+            </wp:cNvGraphicFramePr>
+            <a:graphic xmlns:a="http://schemas.openxmlformats.org/drawingml/2006/main">
+              <a:graphicData uri="http://schemas.openxmlformats.org/drawingml/2006/picture">
+                <pic:pic xmlns:pic="http://schemas.openxmlformats.org/drawingml/2006/picture">
+                  <pic:nvPicPr>
+                    <pic:cNvPr id="1" name=""/>
+                    <pic:cNvPicPr/>
+                  </pic:nvPicPr>
+                  <pic:blipFill>
+                    <a:blip r:embed="rId45"/>
+                    <a:stretch>
+                      <a:fillRect/>
+                    </a:stretch>
+                  </pic:blipFill>
+                  <pic:spPr>
+                    <a:xfrm>
+                      <a:off x="0" y="0"/>
+                      <a:ext cx="5326602" cy="662727"/>
+                    </a:xfrm>
+                    <a:prstGeom prst="rect">
+                      <a:avLst/>
+                    </a:prstGeom>
+                  </pic:spPr>
+                </pic:pic>
+              </a:graphicData>
+            </a:graphic>
+          </wp:inline>
+        </w:drawing>
+      </w:r>
+    </w:p>
+    <w:p>
+      <w:pPr>
+        <w:pStyle w:val="ListParagraph"/>
+      </w:pPr>
+      <w:r>
+        <w:t>With a loop:</w:t>
+      </w:r>
+    </w:p>
+    <w:p>
+      <w:pPr>
+        <w:pStyle w:val="ListParagraph"/>
+      </w:pPr>
+      <w:r>
+        <w:rPr>
+          <w:noProof/>
+        </w:rPr>
+        <w:drawing>
+          <wp:inline distT="0" distB="0" distL="0" distR="0" wp14:anchorId="1553CA16" wp14:editId="6667120A">
+            <wp:extent cx="5240740" cy="765266"/>
+            <wp:effectExtent l="0" t="0" r="0" b="0"/>
+            <wp:docPr id="42" name="Picture 42"/>
+            <wp:cNvGraphicFramePr>
+              <a:graphicFrameLocks xmlns:a="http://schemas.openxmlformats.org/drawingml/2006/main" noChangeAspect="1"/>
+            </wp:cNvGraphicFramePr>
+            <a:graphic xmlns:a="http://schemas.openxmlformats.org/drawingml/2006/main">
+              <a:graphicData uri="http://schemas.openxmlformats.org/drawingml/2006/picture">
+                <pic:pic xmlns:pic="http://schemas.openxmlformats.org/drawingml/2006/picture">
+                  <pic:nvPicPr>
+                    <pic:cNvPr id="1" name=""/>
+                    <pic:cNvPicPr/>
+                  </pic:nvPicPr>
+                  <pic:blipFill>
+                    <a:blip r:embed="rId46"/>
+                    <a:stretch>
+                      <a:fillRect/>
+                    </a:stretch>
+                  </pic:blipFill>
+                  <pic:spPr>
+                    <a:xfrm>
+                      <a:off x="0" y="0"/>
+                      <a:ext cx="5323223" cy="777310"/>
+                    </a:xfrm>
+                    <a:prstGeom prst="rect">
+                      <a:avLst/>
+                    </a:prstGeom>
+                  </pic:spPr>
+                </pic:pic>
+              </a:graphicData>
+            </a:graphic>
+          </wp:inline>
+        </w:drawing>
+      </w:r>
+    </w:p>
+    <w:p>
+      <w:pPr>
+        <w:pStyle w:val="ListParagraph"/>
+        <w:numPr>
+          <w:ilvl w:val="0"/>
+          <w:numId w:val="4"/>
+        </w:numPr>
+      </w:pPr>
+      <w:r>
+        <w:lastRenderedPageBreak/>
+        <w:t>Receive:</w:t>
+      </w:r>
+      <w:r>
+        <w:rPr>
+          <w:noProof/>
+        </w:rPr>
+        <w:t xml:space="preserve"> </w:t>
+      </w:r>
+      <w:r>
+        <w:rPr>
+          <w:noProof/>
+        </w:rPr>
+        <w:drawing>
+          <wp:inline distT="0" distB="0" distL="0" distR="0" wp14:anchorId="5D302EF8" wp14:editId="48AC985F">
+            <wp:extent cx="5056496" cy="487386"/>
+            <wp:effectExtent l="0" t="0" r="0" b="8255"/>
+            <wp:docPr id="43" name="Picture 43"/>
+            <wp:cNvGraphicFramePr>
+              <a:graphicFrameLocks xmlns:a="http://schemas.openxmlformats.org/drawingml/2006/main" noChangeAspect="1"/>
+            </wp:cNvGraphicFramePr>
+            <a:graphic xmlns:a="http://schemas.openxmlformats.org/drawingml/2006/main">
+              <a:graphicData uri="http://schemas.openxmlformats.org/drawingml/2006/picture">
+                <pic:pic xmlns:pic="http://schemas.openxmlformats.org/drawingml/2006/picture">
+                  <pic:nvPicPr>
+                    <pic:cNvPr id="1" name=""/>
+                    <pic:cNvPicPr/>
+                  </pic:nvPicPr>
+                  <pic:blipFill>
+                    <a:blip r:embed="rId47"/>
+                    <a:stretch>
+                      <a:fillRect/>
+                    </a:stretch>
+                  </pic:blipFill>
+                  <pic:spPr>
+                    <a:xfrm>
+                      <a:off x="0" y="0"/>
+                      <a:ext cx="5319129" cy="512701"/>
+                    </a:xfrm>
+                    <a:prstGeom prst="rect">
+                      <a:avLst/>
+                    </a:prstGeom>
+                  </pic:spPr>
+                </pic:pic>
+              </a:graphicData>
+            </a:graphic>
+          </wp:inline>
+        </w:drawing>
+      </w:r>
+    </w:p>
+    <w:p>
+      <w:pPr>
+        <w:ind w:left="720"/>
+        <w:rPr>
+          <w:noProof/>
+        </w:rPr>
+      </w:pPr>
+      <w:r>
+        <w:t>Or with a loop:</w:t>
+      </w:r>
+      <w:r>
+        <w:rPr>
+          <w:noProof/>
+        </w:rPr>
+        <w:t xml:space="preserve"> </w:t>
+      </w:r>
+      <w:r>
+        <w:rPr>
+          <w:noProof/>
+        </w:rPr>
+        <w:drawing>
+          <wp:inline distT="0" distB="0" distL="0" distR="0" wp14:anchorId="3F6A7D4F" wp14:editId="3BED40AD">
+            <wp:extent cx="5055870" cy="998739"/>
+            <wp:effectExtent l="0" t="0" r="0" b="0"/>
+            <wp:docPr id="44" name="Picture 44"/>
+            <wp:cNvGraphicFramePr>
+              <a:graphicFrameLocks xmlns:a="http://schemas.openxmlformats.org/drawingml/2006/main" noChangeAspect="1"/>
+            </wp:cNvGraphicFramePr>
+            <a:graphic xmlns:a="http://schemas.openxmlformats.org/drawingml/2006/main">
+              <a:graphicData uri="http://schemas.openxmlformats.org/drawingml/2006/picture">
+                <pic:pic xmlns:pic="http://schemas.openxmlformats.org/drawingml/2006/picture">
+                  <pic:nvPicPr>
+                    <pic:cNvPr id="1" name=""/>
+                    <pic:cNvPicPr/>
+                  </pic:nvPicPr>
+                  <pic:blipFill>
+                    <a:blip r:embed="rId48"/>
+                    <a:stretch>
+                      <a:fillRect/>
+                    </a:stretch>
+                  </pic:blipFill>
+                  <pic:spPr>
+                    <a:xfrm>
+                      <a:off x="0" y="0"/>
+                      <a:ext cx="5172403" cy="1021759"/>
+                    </a:xfrm>
+                    <a:prstGeom prst="rect">
+                      <a:avLst/>
+                    </a:prstGeom>
+                  </pic:spPr>
+                </pic:pic>
+              </a:graphicData>
+            </a:graphic>
+          </wp:inline>
+        </w:drawing>
+      </w:r>
+      <w:r>
+        <w:rPr>
+          <w:noProof/>
+        </w:rPr>
+        <w:drawing>
+          <wp:inline distT="0" distB="0" distL="0" distR="0" wp14:anchorId="113B5E5B" wp14:editId="03028B2F">
+            <wp:extent cx="4688006" cy="3484580"/>
+            <wp:effectExtent l="0" t="0" r="0" b="1905"/>
+            <wp:docPr id="45" name="Picture 45"/>
+            <wp:cNvGraphicFramePr>
+              <a:graphicFrameLocks xmlns:a="http://schemas.openxmlformats.org/drawingml/2006/main" noChangeAspect="1"/>
+            </wp:cNvGraphicFramePr>
+            <a:graphic xmlns:a="http://schemas.openxmlformats.org/drawingml/2006/main">
+              <a:graphicData uri="http://schemas.openxmlformats.org/drawingml/2006/picture">
+                <pic:pic xmlns:pic="http://schemas.openxmlformats.org/drawingml/2006/picture">
+                  <pic:nvPicPr>
+                    <pic:cNvPr id="1" name=""/>
+                    <pic:cNvPicPr/>
+                  </pic:nvPicPr>
+                  <pic:blipFill>
+                    <a:blip r:embed="rId49"/>
+                    <a:stretch>
+                      <a:fillRect/>
+                    </a:stretch>
+                  </pic:blipFill>
+                  <pic:spPr>
+                    <a:xfrm>
+                      <a:off x="0" y="0"/>
+                      <a:ext cx="4734355" cy="3519031"/>
+                    </a:xfrm>
+                    <a:prstGeom prst="rect">
+                      <a:avLst/>
+                    </a:prstGeom>
+                  </pic:spPr>
+                </pic:pic>
+              </a:graphicData>
+            </a:graphic>
+          </wp:inline>
+        </w:drawing>
+      </w:r>
+      <w:r>
+        <w:rPr>
+          <w:noProof/>
+        </w:rPr>
+        <w:t xml:space="preserve"> </w:t>
+      </w:r>
+      <w:r>
+        <w:rPr>
+          <w:noProof/>
+        </w:rPr>
+        <w:drawing>
+          <wp:inline distT="0" distB="0" distL="0" distR="0" wp14:anchorId="1B56A31A" wp14:editId="2DD66428">
+            <wp:extent cx="4681182" cy="3286578"/>
+            <wp:effectExtent l="0" t="0" r="5715" b="9525"/>
+            <wp:docPr id="46" name="Picture 46"/>
+            <wp:cNvGraphicFramePr>
+              <a:graphicFrameLocks xmlns:a="http://schemas.openxmlformats.org/drawingml/2006/main" noChangeAspect="1"/>
+            </wp:cNvGraphicFramePr>
+            <a:graphic xmlns:a="http://schemas.openxmlformats.org/drawingml/2006/main">
+              <a:graphicData uri="http://schemas.openxmlformats.org/drawingml/2006/picture">
+                <pic:pic xmlns:pic="http://schemas.openxmlformats.org/drawingml/2006/picture">
+                  <pic:nvPicPr>
+                    <pic:cNvPr id="1" name=""/>
+                    <pic:cNvPicPr/>
+                  </pic:nvPicPr>
+                  <pic:blipFill>
+                    <a:blip r:embed="rId50"/>
+                    <a:stretch>
+                      <a:fillRect/>
+                    </a:stretch>
+                  </pic:blipFill>
+                  <pic:spPr>
+                    <a:xfrm>
+                      <a:off x="0" y="0"/>
+                      <a:ext cx="4710794" cy="3307368"/>
+                    </a:xfrm>
+                    <a:prstGeom prst="rect">
+                      <a:avLst/>
+                    </a:prstGeom>
+                  </pic:spPr>
+                </pic:pic>
+              </a:graphicData>
+            </a:graphic>
+          </wp:inline>
+        </w:drawing>
+      </w:r>
+    </w:p>
+    <w:p>
+      <w:pPr>
+        <w:pStyle w:val="Heading2"/>
+      </w:pPr>
+      <w:r>
+        <w:lastRenderedPageBreak/>
+        <w:t>Communication protocols</w:t>
+      </w:r>
+    </w:p>
+    <w:p>
+      <w:pPr>
+        <w:pStyle w:val="ListParagraph"/>
+        <w:numPr>
+          <w:ilvl w:val="0"/>
+          <w:numId w:val="7"/>
+        </w:numPr>
+      </w:pPr>
+      <w:r>
+        <w:t>Check errors:</w:t>
+      </w:r>
+      <w:r>
+        <w:rPr>
+          <w:noProof/>
+        </w:rPr>
+        <w:t xml:space="preserve"> </w:t>
+      </w:r>
+      <w:r>
+        <w:rPr>
+          <w:noProof/>
+        </w:rPr>
+        <w:drawing>
+          <wp:inline distT="0" distB="0" distL="0" distR="0" wp14:anchorId="0FF0CB3B" wp14:editId="7E43C3A9">
+            <wp:extent cx="4551528" cy="721104"/>
+            <wp:effectExtent l="0" t="0" r="1905" b="3175"/>
+            <wp:docPr id="47" name="Picture 47"/>
+            <wp:cNvGraphicFramePr>
+              <a:graphicFrameLocks xmlns:a="http://schemas.openxmlformats.org/drawingml/2006/main" noChangeAspect="1"/>
+            </wp:cNvGraphicFramePr>
+            <a:graphic xmlns:a="http://schemas.openxmlformats.org/drawingml/2006/main">
+              <a:graphicData uri="http://schemas.openxmlformats.org/drawingml/2006/picture">
+                <pic:pic xmlns:pic="http://schemas.openxmlformats.org/drawingml/2006/picture">
+                  <pic:nvPicPr>
+                    <pic:cNvPr id="1" name=""/>
+                    <pic:cNvPicPr/>
+                  </pic:nvPicPr>
+                  <pic:blipFill>
+                    <a:blip r:embed="rId51"/>
+                    <a:stretch>
+                      <a:fillRect/>
+                    </a:stretch>
+                  </pic:blipFill>
+                  <pic:spPr>
+                    <a:xfrm>
+                      <a:off x="0" y="0"/>
+                      <a:ext cx="4792864" cy="759339"/>
+                    </a:xfrm>
+                    <a:prstGeom prst="rect">
+                      <a:avLst/>
+                    </a:prstGeom>
+                  </pic:spPr>
+                </pic:pic>
+              </a:graphicData>
+            </a:graphic>
+          </wp:inline>
+        </w:drawing>
+      </w:r>
+    </w:p>
+    <w:p>
+      <w:pPr>
+        <w:pStyle w:val="ListParagraph"/>
+        <w:numPr>
+          <w:ilvl w:val="0"/>
+          <w:numId w:val="7"/>
+        </w:numPr>
+      </w:pPr>
+      <w:r>
+        <w:rPr>
+          <w:noProof/>
+        </w:rPr>
+        <w:t>Types of what we want to send:</w:t>
+      </w:r>
+      <w:r>
+        <w:rPr>
+          <w:noProof/>
+        </w:rPr>
+        <w:t xml:space="preserve"> </w:t>
+      </w:r>
+      <w:r>
+        <w:rPr>
+          <w:noProof/>
+        </w:rPr>
+        <w:drawing>
+          <wp:inline distT="0" distB="0" distL="0" distR="0" wp14:anchorId="765CFB46" wp14:editId="4BF25748">
+            <wp:extent cx="4612943" cy="615332"/>
+            <wp:effectExtent l="0" t="0" r="0" b="0"/>
+            <wp:docPr id="48" name="Picture 48"/>
+            <wp:cNvGraphicFramePr>
+              <a:graphicFrameLocks xmlns:a="http://schemas.openxmlformats.org/drawingml/2006/main" noChangeAspect="1"/>
+            </wp:cNvGraphicFramePr>
+            <a:graphic xmlns:a="http://schemas.openxmlformats.org/drawingml/2006/main">
+              <a:graphicData uri="http://schemas.openxmlformats.org/drawingml/2006/picture">
+                <pic:pic xmlns:pic="http://schemas.openxmlformats.org/drawingml/2006/picture">
+                  <pic:nvPicPr>
+                    <pic:cNvPr id="1" name=""/>
+                    <pic:cNvPicPr/>
+                  </pic:nvPicPr>
+                  <pic:blipFill>
+                    <a:blip r:embed="rId52"/>
+                    <a:stretch>
+                      <a:fillRect/>
+                    </a:stretch>
+                  </pic:blipFill>
+                  <pic:spPr>
+                    <a:xfrm>
+                      <a:off x="0" y="0"/>
+                      <a:ext cx="4879541" cy="650894"/>
+                    </a:xfrm>
+                    <a:prstGeom prst="rect">
+                      <a:avLst/>
+                    </a:prstGeom>
+                  </pic:spPr>
+                </pic:pic>
+              </a:graphicData>
+            </a:graphic>
+          </wp:inline>
+        </w:drawing>
+      </w:r>
+    </w:p>
+    <w:p>
+      <w:pPr>
+        <w:pStyle w:val="Heading2"/>
+      </w:pPr>
+      <w:r>
+        <w:t>CherryPy</w:t>
+      </w:r>
+    </w:p>
+    <w:p>
+      <w:r>
+        <w:rPr>
+          <w:noProof/>
+        </w:rPr>
+        <w:drawing>
+          <wp:inline distT="0" distB="0" distL="0" distR="0" wp14:anchorId="165E140E" wp14:editId="021B00E3">
+            <wp:extent cx="4593537" cy="3541594"/>
+            <wp:effectExtent l="0" t="0" r="0" b="1905"/>
+            <wp:docPr id="49" name="Picture 49"/>
+            <wp:cNvGraphicFramePr>
+              <a:graphicFrameLocks xmlns:a="http://schemas.openxmlformats.org/drawingml/2006/main" noChangeAspect="1"/>
+            </wp:cNvGraphicFramePr>
+            <a:graphic xmlns:a="http://schemas.openxmlformats.org/drawingml/2006/main">
+              <a:graphicData uri="http://schemas.openxmlformats.org/drawingml/2006/picture">
+                <pic:pic xmlns:pic="http://schemas.openxmlformats.org/drawingml/2006/picture">
+                  <pic:nvPicPr>
+                    <pic:cNvPr id="1" name=""/>
+                    <pic:cNvPicPr/>
+                  </pic:nvPicPr>
+                  <pic:blipFill>
+                    <a:blip r:embed="rId53"/>
+                    <a:stretch>
+                      <a:fillRect/>
+                    </a:stretch>
+                  </pic:blipFill>
+                  <pic:spPr>
+                    <a:xfrm>
+                      <a:off x="0" y="0"/>
+                      <a:ext cx="4650404" cy="3585438"/>
+                    </a:xfrm>
+                    <a:prstGeom prst="rect">
+                      <a:avLst/>
+                    </a:prstGeom>
+                  </pic:spPr>
+                </pic:pic>
+              </a:graphicData>
+            </a:graphic>
+          </wp:inline>
+        </w:drawing>
+      </w:r>
+    </w:p>
+    <w:p>
+      <w:r>
+        <w:t xml:space="preserve">Go on website </w:t>
+      </w:r>
+      <w:hyperlink r:id="rId54" w:history="1">
+        <w:r>
+          <w:rPr>
+            <w:rStyle w:val="Hyperlink"/>
+          </w:rPr>
+          <w:t>http://localhost:8080</w:t>
+        </w:r>
+      </w:hyperlink>
+    </w:p>
+    <w:p>
+      <w:pPr>
+        <w:pStyle w:val="ListParagraph"/>
+        <w:numPr>
+          <w:ilvl w:val="0"/>
+          <w:numId w:val="8"/>
+        </w:numPr>
+      </w:pPr>
+      <w:r>
+        <w:t>With a parameter:</w:t>
+      </w:r>
+      <w:r>
+        <w:rPr>
+          <w:noProof/>
+        </w:rPr>
+        <w:t xml:space="preserve"> </w:t>
+      </w:r>
+      <w:r>
+        <w:rPr>
+          <w:noProof/>
+        </w:rPr>
+        <w:drawing>
+          <wp:inline distT="0" distB="0" distL="0" distR="0" wp14:anchorId="3DC1AC06" wp14:editId="2992D248">
+            <wp:extent cx="4383397" cy="1064525"/>
+            <wp:effectExtent l="0" t="0" r="0" b="2540"/>
+            <wp:docPr id="50" name="Picture 50"/>
+            <wp:cNvGraphicFramePr>
+              <a:graphicFrameLocks xmlns:a="http://schemas.openxmlformats.org/drawingml/2006/main" noChangeAspect="1"/>
+            </wp:cNvGraphicFramePr>
+            <a:graphic xmlns:a="http://schemas.openxmlformats.org/drawingml/2006/main">
+              <a:graphicData uri="http://schemas.openxmlformats.org/drawingml/2006/picture">
+                <pic:pic xmlns:pic="http://schemas.openxmlformats.org/drawingml/2006/picture">
+                  <pic:nvPicPr>
+                    <pic:cNvPr id="1" name=""/>
+                    <pic:cNvPicPr/>
+                  </pic:nvPicPr>
+                  <pic:blipFill>
+                    <a:blip r:embed="rId55"/>
+                    <a:stretch>
+                      <a:fillRect/>
+                    </a:stretch>
+                  </pic:blipFill>
+                  <pic:spPr>
+                    <a:xfrm>
+                      <a:off x="0" y="0"/>
+                      <a:ext cx="4534686" cy="1101266"/>
+                    </a:xfrm>
+                    <a:prstGeom prst="rect">
+                      <a:avLst/>
+                    </a:prstGeom>
+                  </pic:spPr>
+                </pic:pic>
+              </a:graphicData>
+            </a:graphic>
+          </wp:inline>
+        </w:drawing>
+      </w:r>
+    </w:p>
+    <w:p>
+      <w:pPr>
+        <w:pStyle w:val="ListParagraph"/>
+        <w:numPr>
+          <w:ilvl w:val="0"/>
+          <w:numId w:val="8"/>
+        </w:numPr>
+      </w:pPr>
+      <w:r>
+        <w:rPr>
+          <w:noProof/>
+        </w:rPr>
+        <w:t>Configurations:</w:t>
+      </w:r>
+      <w:r>
+        <w:rPr>
+          <w:noProof/>
+        </w:rPr>
+        <w:t xml:space="preserve"> </w:t>
+      </w:r>
+    </w:p>
+    <w:p>
+      <w:pPr>
+        <w:pStyle w:val="ListParagraph"/>
+      </w:pPr>
+      <w:r>
+        <w:rPr>
+          <w:noProof/>
+        </w:rPr>
+        <w:drawing>
+          <wp:inline distT="0" distB="0" distL="0" distR="0" wp14:anchorId="000B5218" wp14:editId="2914B823">
+            <wp:extent cx="4298485" cy="1016758"/>
+            <wp:effectExtent l="0" t="0" r="6985" b="0"/>
+            <wp:docPr id="51" name="Picture 51"/>
+            <wp:cNvGraphicFramePr>
+              <a:graphicFrameLocks xmlns:a="http://schemas.openxmlformats.org/drawingml/2006/main" noChangeAspect="1"/>
+            </wp:cNvGraphicFramePr>
+            <a:graphic xmlns:a="http://schemas.openxmlformats.org/drawingml/2006/main">
+              <a:graphicData uri="http://schemas.openxmlformats.org/drawingml/2006/picture">
+                <pic:pic xmlns:pic="http://schemas.openxmlformats.org/drawingml/2006/picture">
+                  <pic:nvPicPr>
+                    <pic:cNvPr id="1" name=""/>
+                    <pic:cNvPicPr/>
+                  </pic:nvPicPr>
+                  <pic:blipFill>
+                    <a:blip r:embed="rId56"/>
+                    <a:stretch>
+                      <a:fillRect/>
+                    </a:stretch>
+                  </pic:blipFill>
+                  <pic:spPr>
+                    <a:xfrm>
+                      <a:off x="0" y="0"/>
+                      <a:ext cx="4544783" cy="1075017"/>
+                    </a:xfrm>
+                    <a:prstGeom prst="rect">
+                      <a:avLst/>
+                    </a:prstGeom>
+                  </pic:spPr>
+                </pic:pic>
+              </a:graphicData>
+            </a:graphic>
+          </wp:inline>
+        </w:drawing>
+      </w:r>
+    </w:p>
+    <w:p>
+      <w:pPr>
+        <w:pStyle w:val="ListParagraph"/>
+        <w:numPr>
+          <w:ilvl w:val="0"/>
+          <w:numId w:val="8"/>
+        </w:numPr>
+      </w:pPr>
+      <w:r>
+        <w:lastRenderedPageBreak/>
+        <w:t>Default route:</w:t>
+      </w:r>
+      <w:r>
+        <w:rPr>
+          <w:noProof/>
+        </w:rPr>
+        <w:t xml:space="preserve"> </w:t>
+      </w:r>
+      <w:r>
+        <w:rPr>
+          <w:noProof/>
+        </w:rPr>
+        <w:drawing>
+          <wp:inline distT="0" distB="0" distL="0" distR="0" wp14:anchorId="0FA579F1" wp14:editId="68062A7A">
+            <wp:extent cx="4534997" cy="962167"/>
+            <wp:effectExtent l="0" t="0" r="0" b="9525"/>
+            <wp:docPr id="52" name="Picture 52"/>
+            <wp:cNvGraphicFramePr>
+              <a:graphicFrameLocks xmlns:a="http://schemas.openxmlformats.org/drawingml/2006/main" noChangeAspect="1"/>
+            </wp:cNvGraphicFramePr>
+            <a:graphic xmlns:a="http://schemas.openxmlformats.org/drawingml/2006/main">
+              <a:graphicData uri="http://schemas.openxmlformats.org/drawingml/2006/picture">
+                <pic:pic xmlns:pic="http://schemas.openxmlformats.org/drawingml/2006/picture">
+                  <pic:nvPicPr>
+                    <pic:cNvPr id="1" name=""/>
+                    <pic:cNvPicPr/>
+                  </pic:nvPicPr>
+                  <pic:blipFill>
+                    <a:blip r:embed="rId57"/>
+                    <a:stretch>
+                      <a:fillRect/>
+                    </a:stretch>
+                  </pic:blipFill>
+                  <pic:spPr>
+                    <a:xfrm>
+                      <a:off x="0" y="0"/>
+                      <a:ext cx="4655544" cy="987743"/>
+                    </a:xfrm>
+                    <a:prstGeom prst="rect">
+                      <a:avLst/>
+                    </a:prstGeom>
+                  </pic:spPr>
+                </pic:pic>
+              </a:graphicData>
+            </a:graphic>
+          </wp:inline>
+        </w:drawing>
+      </w:r>
+    </w:p>
+    <w:p>
+      <w:pPr>
+        <w:pStyle w:val="ListParagraph"/>
+        <w:numPr>
+          <w:ilvl w:val="0"/>
+          <w:numId w:val="8"/>
+        </w:numPr>
+      </w:pPr>
+      <w:r>
+        <w:rPr>
+          <w:noProof/>
+        </w:rPr>
+        <w:t>To have an input:</w:t>
+      </w:r>
+      <w:r>
+        <w:rPr>
+          <w:noProof/>
+        </w:rPr>
+        <w:t xml:space="preserve"> </w:t>
+      </w:r>
+      <w:r>
+        <w:rPr>
+          <w:noProof/>
+        </w:rPr>
+        <w:drawing>
+          <wp:inline distT="0" distB="0" distL="0" distR="0" wp14:anchorId="319025A3" wp14:editId="356ADBBE">
+            <wp:extent cx="4619767" cy="1316424"/>
+            <wp:effectExtent l="0" t="0" r="0" b="0"/>
+            <wp:docPr id="53" name="Picture 53"/>
+            <wp:cNvGraphicFramePr>
+              <a:graphicFrameLocks xmlns:a="http://schemas.openxmlformats.org/drawingml/2006/main" noChangeAspect="1"/>
+            </wp:cNvGraphicFramePr>
+            <a:graphic xmlns:a="http://schemas.openxmlformats.org/drawingml/2006/main">
+              <a:graphicData uri="http://schemas.openxmlformats.org/drawingml/2006/picture">
+                <pic:pic xmlns:pic="http://schemas.openxmlformats.org/drawingml/2006/picture">
+                  <pic:nvPicPr>
+                    <pic:cNvPr id="1" name=""/>
+                    <pic:cNvPicPr/>
+                  </pic:nvPicPr>
+                  <pic:blipFill>
+                    <a:blip r:embed="rId58"/>
+                    <a:stretch>
+                      <a:fillRect/>
+                    </a:stretch>
+                  </pic:blipFill>
+                  <pic:spPr>
+                    <a:xfrm>
+                      <a:off x="0" y="0"/>
+                      <a:ext cx="4703297" cy="1340226"/>
+                    </a:xfrm>
+                    <a:prstGeom prst="rect">
+                      <a:avLst/>
+                    </a:prstGeom>
+                  </pic:spPr>
+                </pic:pic>
+              </a:graphicData>
+            </a:graphic>
+          </wp:inline>
+        </w:drawing>
+      </w:r>
+      <w:r>
+        <w:rPr>
+          <w:noProof/>
+        </w:rPr>
+        <w:t xml:space="preserve"> </w:t>
+      </w:r>
+      <w:r>
+        <w:rPr>
+          <w:noProof/>
+        </w:rPr>
+        <w:drawing>
+          <wp:inline distT="0" distB="0" distL="0" distR="0" wp14:anchorId="22447A3B" wp14:editId="3D627201">
+            <wp:extent cx="4599296" cy="989058"/>
+            <wp:effectExtent l="0" t="0" r="0" b="1905"/>
+            <wp:docPr id="54" name="Picture 54"/>
+            <wp:cNvGraphicFramePr>
+              <a:graphicFrameLocks xmlns:a="http://schemas.openxmlformats.org/drawingml/2006/main" noChangeAspect="1"/>
+            </wp:cNvGraphicFramePr>
+            <a:graphic xmlns:a="http://schemas.openxmlformats.org/drawingml/2006/main">
+              <a:graphicData uri="http://schemas.openxmlformats.org/drawingml/2006/picture">
+                <pic:pic xmlns:pic="http://schemas.openxmlformats.org/drawingml/2006/picture">
+                  <pic:nvPicPr>
+                    <pic:cNvPr id="1" name=""/>
+                    <pic:cNvPicPr/>
+                  </pic:nvPicPr>
+                  <pic:blipFill>
+                    <a:blip r:embed="rId59"/>
+                    <a:stretch>
+                      <a:fillRect/>
+                    </a:stretch>
+                  </pic:blipFill>
+                  <pic:spPr>
+                    <a:xfrm>
+                      <a:off x="0" y="0"/>
+                      <a:ext cx="4669386" cy="1004131"/>
+                    </a:xfrm>
+                    <a:prstGeom prst="rect">
+                      <a:avLst/>
+                    </a:prstGeom>
+                  </pic:spPr>
+                </pic:pic>
+              </a:graphicData>
+            </a:graphic>
+          </wp:inline>
+        </w:drawing>
+      </w:r>
+    </w:p>
+    <w:p>
+      <w:pPr>
+        <w:pStyle w:val="ListParagraph"/>
+        <w:numPr>
+          <w:ilvl w:val="0"/>
+          <w:numId w:val="8"/>
+        </w:numPr>
+      </w:pPr>
+      <w:r>
+        <w:rPr>
+          <w:noProof/>
+        </w:rPr>
+        <w:t>Take a JSON:</w:t>
+      </w:r>
+      <w:r>
+        <w:rPr>
+          <w:noProof/>
+        </w:rPr>
+        <w:t xml:space="preserve"> </w:t>
+      </w:r>
+      <w:r>
+        <w:rPr>
+          <w:noProof/>
+        </w:rPr>
+        <w:drawing>
+          <wp:inline distT="0" distB="0" distL="0" distR="0" wp14:anchorId="54581BCD" wp14:editId="123B0D19">
+            <wp:extent cx="4598670" cy="1542740"/>
+            <wp:effectExtent l="0" t="0" r="0" b="635"/>
+            <wp:docPr id="55" name="Picture 55"/>
+            <wp:cNvGraphicFramePr>
+              <a:graphicFrameLocks xmlns:a="http://schemas.openxmlformats.org/drawingml/2006/main" noChangeAspect="1"/>
+            </wp:cNvGraphicFramePr>
+            <a:graphic xmlns:a="http://schemas.openxmlformats.org/drawingml/2006/main">
+              <a:graphicData uri="http://schemas.openxmlformats.org/drawingml/2006/picture">
+                <pic:pic xmlns:pic="http://schemas.openxmlformats.org/drawingml/2006/picture">
+                  <pic:nvPicPr>
+                    <pic:cNvPr id="1" name=""/>
+                    <pic:cNvPicPr/>
+                  </pic:nvPicPr>
+                  <pic:blipFill>
+                    <a:blip r:embed="rId60"/>
+                    <a:stretch>
+                      <a:fillRect/>
+                    </a:stretch>
+                  </pic:blipFill>
+                  <pic:spPr>
+                    <a:xfrm>
+                      <a:off x="0" y="0"/>
+                      <a:ext cx="4660133" cy="1563359"/>
+                    </a:xfrm>
+                    <a:prstGeom prst="rect">
+                      <a:avLst/>
+                    </a:prstGeom>
+                  </pic:spPr>
+                </pic:pic>
+              </a:graphicData>
+            </a:graphic>
+          </wp:inline>
+        </w:drawing>
+      </w:r>
+    </w:p>
+    <w:p>
+      <w:pPr>
+        <w:pStyle w:val="Heading2"/>
+      </w:pPr>
+      <w:r>
+        <w:t>Code examples</w:t>
+      </w:r>
+    </w:p>
+    <w:p/>
+    <w:p/>
     <w:sectPr>
       <w:pgSz w:w="11906" w:h="16838"/>
       <w:pgMar w:top="1440" w:right="1440" w:bottom="1440" w:left="1440" w:header="708" w:footer="708" w:gutter="0"/>
@@ -1505,6 +3274,362 @@
     </w:lvl>
   </w:abstractNum>
   <w:abstractNum w:abstractNumId="1" w15:restartNumberingAfterBreak="0">
+    <w:nsid w:val="0AFF1173"/>
+    <w:multiLevelType w:val="hybridMultilevel"/>
+    <w:tmpl w:val="BC048734"/>
+    <w:lvl w:ilvl="0" w:tplc="0809000F">
+      <w:start w:val="1"/>
+      <w:numFmt w:val="decimal"/>
+      <w:lvlText w:val="%1."/>
+      <w:lvlJc w:val="left"/>
+      <w:pPr>
+        <w:ind w:left="720" w:hanging="360"/>
+      </w:pPr>
+      <w:rPr>
+        <w:rFonts w:hint="default"/>
+      </w:rPr>
+    </w:lvl>
+    <w:lvl w:ilvl="1" w:tplc="08090019" w:tentative="1">
+      <w:start w:val="1"/>
+      <w:numFmt w:val="lowerLetter"/>
+      <w:lvlText w:val="%2."/>
+      <w:lvlJc w:val="left"/>
+      <w:pPr>
+        <w:ind w:left="1440" w:hanging="360"/>
+      </w:pPr>
+    </w:lvl>
+    <w:lvl w:ilvl="2" w:tplc="0809001B" w:tentative="1">
+      <w:start w:val="1"/>
+      <w:numFmt w:val="lowerRoman"/>
+      <w:lvlText w:val="%3."/>
+      <w:lvlJc w:val="right"/>
+      <w:pPr>
+        <w:ind w:left="2160" w:hanging="180"/>
+      </w:pPr>
+    </w:lvl>
+    <w:lvl w:ilvl="3" w:tplc="0809000F" w:tentative="1">
+      <w:start w:val="1"/>
+      <w:numFmt w:val="decimal"/>
+      <w:lvlText w:val="%4."/>
+      <w:lvlJc w:val="left"/>
+      <w:pPr>
+        <w:ind w:left="2880" w:hanging="360"/>
+      </w:pPr>
+    </w:lvl>
+    <w:lvl w:ilvl="4" w:tplc="08090019" w:tentative="1">
+      <w:start w:val="1"/>
+      <w:numFmt w:val="lowerLetter"/>
+      <w:lvlText w:val="%5."/>
+      <w:lvlJc w:val="left"/>
+      <w:pPr>
+        <w:ind w:left="3600" w:hanging="360"/>
+      </w:pPr>
+    </w:lvl>
+    <w:lvl w:ilvl="5" w:tplc="0809001B" w:tentative="1">
+      <w:start w:val="1"/>
+      <w:numFmt w:val="lowerRoman"/>
+      <w:lvlText w:val="%6."/>
+      <w:lvlJc w:val="right"/>
+      <w:pPr>
+        <w:ind w:left="4320" w:hanging="180"/>
+      </w:pPr>
+    </w:lvl>
+    <w:lvl w:ilvl="6" w:tplc="0809000F" w:tentative="1">
+      <w:start w:val="1"/>
+      <w:numFmt w:val="decimal"/>
+      <w:lvlText w:val="%7."/>
+      <w:lvlJc w:val="left"/>
+      <w:pPr>
+        <w:ind w:left="5040" w:hanging="360"/>
+      </w:pPr>
+    </w:lvl>
+    <w:lvl w:ilvl="7" w:tplc="08090019" w:tentative="1">
+      <w:start w:val="1"/>
+      <w:numFmt w:val="lowerLetter"/>
+      <w:lvlText w:val="%8."/>
+      <w:lvlJc w:val="left"/>
+      <w:pPr>
+        <w:ind w:left="5760" w:hanging="360"/>
+      </w:pPr>
+    </w:lvl>
+    <w:lvl w:ilvl="8" w:tplc="0809001B" w:tentative="1">
+      <w:start w:val="1"/>
+      <w:numFmt w:val="lowerRoman"/>
+      <w:lvlText w:val="%9."/>
+      <w:lvlJc w:val="right"/>
+      <w:pPr>
+        <w:ind w:left="6480" w:hanging="180"/>
+      </w:pPr>
+    </w:lvl>
+  </w:abstractNum>
+  <w:abstractNum w:abstractNumId="2" w15:restartNumberingAfterBreak="0">
+    <w:nsid w:val="16A604DF"/>
+    <w:multiLevelType w:val="hybridMultilevel"/>
+    <w:tmpl w:val="F8BE4F7A"/>
+    <w:lvl w:ilvl="0" w:tplc="0809000F">
+      <w:start w:val="1"/>
+      <w:numFmt w:val="decimal"/>
+      <w:lvlText w:val="%1."/>
+      <w:lvlJc w:val="left"/>
+      <w:pPr>
+        <w:ind w:left="720" w:hanging="360"/>
+      </w:pPr>
+      <w:rPr>
+        <w:rFonts w:hint="default"/>
+      </w:rPr>
+    </w:lvl>
+    <w:lvl w:ilvl="1" w:tplc="08090019">
+      <w:start w:val="1"/>
+      <w:numFmt w:val="lowerLetter"/>
+      <w:lvlText w:val="%2."/>
+      <w:lvlJc w:val="left"/>
+      <w:pPr>
+        <w:ind w:left="1440" w:hanging="360"/>
+      </w:pPr>
+    </w:lvl>
+    <w:lvl w:ilvl="2" w:tplc="0809001B" w:tentative="1">
+      <w:start w:val="1"/>
+      <w:numFmt w:val="lowerRoman"/>
+      <w:lvlText w:val="%3."/>
+      <w:lvlJc w:val="right"/>
+      <w:pPr>
+        <w:ind w:left="2160" w:hanging="180"/>
+      </w:pPr>
+    </w:lvl>
+    <w:lvl w:ilvl="3" w:tplc="0809000F" w:tentative="1">
+      <w:start w:val="1"/>
+      <w:numFmt w:val="decimal"/>
+      <w:lvlText w:val="%4."/>
+      <w:lvlJc w:val="left"/>
+      <w:pPr>
+        <w:ind w:left="2880" w:hanging="360"/>
+      </w:pPr>
+    </w:lvl>
+    <w:lvl w:ilvl="4" w:tplc="08090019" w:tentative="1">
+      <w:start w:val="1"/>
+      <w:numFmt w:val="lowerLetter"/>
+      <w:lvlText w:val="%5."/>
+      <w:lvlJc w:val="left"/>
+      <w:pPr>
+        <w:ind w:left="3600" w:hanging="360"/>
+      </w:pPr>
+    </w:lvl>
+    <w:lvl w:ilvl="5" w:tplc="0809001B" w:tentative="1">
+      <w:start w:val="1"/>
+      <w:numFmt w:val="lowerRoman"/>
+      <w:lvlText w:val="%6."/>
+      <w:lvlJc w:val="right"/>
+      <w:pPr>
+        <w:ind w:left="4320" w:hanging="180"/>
+      </w:pPr>
+    </w:lvl>
+    <w:lvl w:ilvl="6" w:tplc="0809000F" w:tentative="1">
+      <w:start w:val="1"/>
+      <w:numFmt w:val="decimal"/>
+      <w:lvlText w:val="%7."/>
+      <w:lvlJc w:val="left"/>
+      <w:pPr>
+        <w:ind w:left="5040" w:hanging="360"/>
+      </w:pPr>
+    </w:lvl>
+    <w:lvl w:ilvl="7" w:tplc="08090019" w:tentative="1">
+      <w:start w:val="1"/>
+      <w:numFmt w:val="lowerLetter"/>
+      <w:lvlText w:val="%8."/>
+      <w:lvlJc w:val="left"/>
+      <w:pPr>
+        <w:ind w:left="5760" w:hanging="360"/>
+      </w:pPr>
+    </w:lvl>
+    <w:lvl w:ilvl="8" w:tplc="0809001B" w:tentative="1">
+      <w:start w:val="1"/>
+      <w:numFmt w:val="lowerRoman"/>
+      <w:lvlText w:val="%9."/>
+      <w:lvlJc w:val="right"/>
+      <w:pPr>
+        <w:ind w:left="6480" w:hanging="180"/>
+      </w:pPr>
+    </w:lvl>
+  </w:abstractNum>
+  <w:abstractNum w:abstractNumId="3" w15:restartNumberingAfterBreak="0">
+    <w:nsid w:val="3F027B76"/>
+    <w:multiLevelType w:val="hybridMultilevel"/>
+    <w:tmpl w:val="13B43A1C"/>
+    <w:lvl w:ilvl="0" w:tplc="0809000F">
+      <w:start w:val="1"/>
+      <w:numFmt w:val="decimal"/>
+      <w:lvlText w:val="%1."/>
+      <w:lvlJc w:val="left"/>
+      <w:pPr>
+        <w:ind w:left="720" w:hanging="360"/>
+      </w:pPr>
+      <w:rPr>
+        <w:rFonts w:hint="default"/>
+      </w:rPr>
+    </w:lvl>
+    <w:lvl w:ilvl="1" w:tplc="08090019" w:tentative="1">
+      <w:start w:val="1"/>
+      <w:numFmt w:val="lowerLetter"/>
+      <w:lvlText w:val="%2."/>
+      <w:lvlJc w:val="left"/>
+      <w:pPr>
+        <w:ind w:left="1440" w:hanging="360"/>
+      </w:pPr>
+    </w:lvl>
+    <w:lvl w:ilvl="2" w:tplc="0809001B" w:tentative="1">
+      <w:start w:val="1"/>
+      <w:numFmt w:val="lowerRoman"/>
+      <w:lvlText w:val="%3."/>
+      <w:lvlJc w:val="right"/>
+      <w:pPr>
+        <w:ind w:left="2160" w:hanging="180"/>
+      </w:pPr>
+    </w:lvl>
+    <w:lvl w:ilvl="3" w:tplc="0809000F" w:tentative="1">
+      <w:start w:val="1"/>
+      <w:numFmt w:val="decimal"/>
+      <w:lvlText w:val="%4."/>
+      <w:lvlJc w:val="left"/>
+      <w:pPr>
+        <w:ind w:left="2880" w:hanging="360"/>
+      </w:pPr>
+    </w:lvl>
+    <w:lvl w:ilvl="4" w:tplc="08090019" w:tentative="1">
+      <w:start w:val="1"/>
+      <w:numFmt w:val="lowerLetter"/>
+      <w:lvlText w:val="%5."/>
+      <w:lvlJc w:val="left"/>
+      <w:pPr>
+        <w:ind w:left="3600" w:hanging="360"/>
+      </w:pPr>
+    </w:lvl>
+    <w:lvl w:ilvl="5" w:tplc="0809001B" w:tentative="1">
+      <w:start w:val="1"/>
+      <w:numFmt w:val="lowerRoman"/>
+      <w:lvlText w:val="%6."/>
+      <w:lvlJc w:val="right"/>
+      <w:pPr>
+        <w:ind w:left="4320" w:hanging="180"/>
+      </w:pPr>
+    </w:lvl>
+    <w:lvl w:ilvl="6" w:tplc="0809000F" w:tentative="1">
+      <w:start w:val="1"/>
+      <w:numFmt w:val="decimal"/>
+      <w:lvlText w:val="%7."/>
+      <w:lvlJc w:val="left"/>
+      <w:pPr>
+        <w:ind w:left="5040" w:hanging="360"/>
+      </w:pPr>
+    </w:lvl>
+    <w:lvl w:ilvl="7" w:tplc="08090019" w:tentative="1">
+      <w:start w:val="1"/>
+      <w:numFmt w:val="lowerLetter"/>
+      <w:lvlText w:val="%8."/>
+      <w:lvlJc w:val="left"/>
+      <w:pPr>
+        <w:ind w:left="5760" w:hanging="360"/>
+      </w:pPr>
+    </w:lvl>
+    <w:lvl w:ilvl="8" w:tplc="0809001B" w:tentative="1">
+      <w:start w:val="1"/>
+      <w:numFmt w:val="lowerRoman"/>
+      <w:lvlText w:val="%9."/>
+      <w:lvlJc w:val="right"/>
+      <w:pPr>
+        <w:ind w:left="6480" w:hanging="180"/>
+      </w:pPr>
+    </w:lvl>
+  </w:abstractNum>
+  <w:abstractNum w:abstractNumId="4" w15:restartNumberingAfterBreak="0">
+    <w:nsid w:val="481E6B9F"/>
+    <w:multiLevelType w:val="hybridMultilevel"/>
+    <w:tmpl w:val="DC2C1C5C"/>
+    <w:lvl w:ilvl="0" w:tplc="70A62286">
+      <w:start w:val="1"/>
+      <w:numFmt w:val="decimal"/>
+      <w:lvlText w:val="%1."/>
+      <w:lvlJc w:val="left"/>
+      <w:pPr>
+        <w:ind w:left="360" w:hanging="360"/>
+      </w:pPr>
+      <w:rPr>
+        <w:rFonts w:hint="default"/>
+      </w:rPr>
+    </w:lvl>
+    <w:lvl w:ilvl="1" w:tplc="08090019" w:tentative="1">
+      <w:start w:val="1"/>
+      <w:numFmt w:val="lowerLetter"/>
+      <w:lvlText w:val="%2."/>
+      <w:lvlJc w:val="left"/>
+      <w:pPr>
+        <w:ind w:left="1080" w:hanging="360"/>
+      </w:pPr>
+    </w:lvl>
+    <w:lvl w:ilvl="2" w:tplc="0809001B" w:tentative="1">
+      <w:start w:val="1"/>
+      <w:numFmt w:val="lowerRoman"/>
+      <w:lvlText w:val="%3."/>
+      <w:lvlJc w:val="right"/>
+      <w:pPr>
+        <w:ind w:left="1800" w:hanging="180"/>
+      </w:pPr>
+    </w:lvl>
+    <w:lvl w:ilvl="3" w:tplc="0809000F" w:tentative="1">
+      <w:start w:val="1"/>
+      <w:numFmt w:val="decimal"/>
+      <w:lvlText w:val="%4."/>
+      <w:lvlJc w:val="left"/>
+      <w:pPr>
+        <w:ind w:left="2520" w:hanging="360"/>
+      </w:pPr>
+    </w:lvl>
+    <w:lvl w:ilvl="4" w:tplc="08090019" w:tentative="1">
+      <w:start w:val="1"/>
+      <w:numFmt w:val="lowerLetter"/>
+      <w:lvlText w:val="%5."/>
+      <w:lvlJc w:val="left"/>
+      <w:pPr>
+        <w:ind w:left="3240" w:hanging="360"/>
+      </w:pPr>
+    </w:lvl>
+    <w:lvl w:ilvl="5" w:tplc="0809001B" w:tentative="1">
+      <w:start w:val="1"/>
+      <w:numFmt w:val="lowerRoman"/>
+      <w:lvlText w:val="%6."/>
+      <w:lvlJc w:val="right"/>
+      <w:pPr>
+        <w:ind w:left="3960" w:hanging="180"/>
+      </w:pPr>
+    </w:lvl>
+    <w:lvl w:ilvl="6" w:tplc="0809000F" w:tentative="1">
+      <w:start w:val="1"/>
+      <w:numFmt w:val="decimal"/>
+      <w:lvlText w:val="%7."/>
+      <w:lvlJc w:val="left"/>
+      <w:pPr>
+        <w:ind w:left="4680" w:hanging="360"/>
+      </w:pPr>
+    </w:lvl>
+    <w:lvl w:ilvl="7" w:tplc="08090019" w:tentative="1">
+      <w:start w:val="1"/>
+      <w:numFmt w:val="lowerLetter"/>
+      <w:lvlText w:val="%8."/>
+      <w:lvlJc w:val="left"/>
+      <w:pPr>
+        <w:ind w:left="5400" w:hanging="360"/>
+      </w:pPr>
+    </w:lvl>
+    <w:lvl w:ilvl="8" w:tplc="0809001B" w:tentative="1">
+      <w:start w:val="1"/>
+      <w:numFmt w:val="lowerRoman"/>
+      <w:lvlText w:val="%9."/>
+      <w:lvlJc w:val="right"/>
+      <w:pPr>
+        <w:ind w:left="6120" w:hanging="180"/>
+      </w:pPr>
+    </w:lvl>
+  </w:abstractNum>
+  <w:abstractNum w:abstractNumId="5" w15:restartNumberingAfterBreak="0">
     <w:nsid w:val="49050EB5"/>
     <w:multiLevelType w:val="hybridMultilevel"/>
     <w:tmpl w:val="EB8CFC7C"/>
@@ -1615,12 +3740,208 @@
       <w:rPr>
         <w:rFonts w:ascii="Wingdings" w:hAnsi="Wingdings" w:hint="default"/>
       </w:rPr>
+    </w:lvl>
+  </w:abstractNum>
+  <w:abstractNum w:abstractNumId="6" w15:restartNumberingAfterBreak="0">
+    <w:nsid w:val="5DA670FC"/>
+    <w:multiLevelType w:val="hybridMultilevel"/>
+    <w:tmpl w:val="6D42FD1A"/>
+    <w:lvl w:ilvl="0" w:tplc="0809000F">
+      <w:start w:val="1"/>
+      <w:numFmt w:val="decimal"/>
+      <w:lvlText w:val="%1."/>
+      <w:lvlJc w:val="left"/>
+      <w:pPr>
+        <w:ind w:left="720" w:hanging="360"/>
+      </w:pPr>
+      <w:rPr>
+        <w:rFonts w:hint="default"/>
+      </w:rPr>
+    </w:lvl>
+    <w:lvl w:ilvl="1" w:tplc="08090019" w:tentative="1">
+      <w:start w:val="1"/>
+      <w:numFmt w:val="lowerLetter"/>
+      <w:lvlText w:val="%2."/>
+      <w:lvlJc w:val="left"/>
+      <w:pPr>
+        <w:ind w:left="1440" w:hanging="360"/>
+      </w:pPr>
+    </w:lvl>
+    <w:lvl w:ilvl="2" w:tplc="0809001B" w:tentative="1">
+      <w:start w:val="1"/>
+      <w:numFmt w:val="lowerRoman"/>
+      <w:lvlText w:val="%3."/>
+      <w:lvlJc w:val="right"/>
+      <w:pPr>
+        <w:ind w:left="2160" w:hanging="180"/>
+      </w:pPr>
+    </w:lvl>
+    <w:lvl w:ilvl="3" w:tplc="0809000F" w:tentative="1">
+      <w:start w:val="1"/>
+      <w:numFmt w:val="decimal"/>
+      <w:lvlText w:val="%4."/>
+      <w:lvlJc w:val="left"/>
+      <w:pPr>
+        <w:ind w:left="2880" w:hanging="360"/>
+      </w:pPr>
+    </w:lvl>
+    <w:lvl w:ilvl="4" w:tplc="08090019" w:tentative="1">
+      <w:start w:val="1"/>
+      <w:numFmt w:val="lowerLetter"/>
+      <w:lvlText w:val="%5."/>
+      <w:lvlJc w:val="left"/>
+      <w:pPr>
+        <w:ind w:left="3600" w:hanging="360"/>
+      </w:pPr>
+    </w:lvl>
+    <w:lvl w:ilvl="5" w:tplc="0809001B" w:tentative="1">
+      <w:start w:val="1"/>
+      <w:numFmt w:val="lowerRoman"/>
+      <w:lvlText w:val="%6."/>
+      <w:lvlJc w:val="right"/>
+      <w:pPr>
+        <w:ind w:left="4320" w:hanging="180"/>
+      </w:pPr>
+    </w:lvl>
+    <w:lvl w:ilvl="6" w:tplc="0809000F" w:tentative="1">
+      <w:start w:val="1"/>
+      <w:numFmt w:val="decimal"/>
+      <w:lvlText w:val="%7."/>
+      <w:lvlJc w:val="left"/>
+      <w:pPr>
+        <w:ind w:left="5040" w:hanging="360"/>
+      </w:pPr>
+    </w:lvl>
+    <w:lvl w:ilvl="7" w:tplc="08090019" w:tentative="1">
+      <w:start w:val="1"/>
+      <w:numFmt w:val="lowerLetter"/>
+      <w:lvlText w:val="%8."/>
+      <w:lvlJc w:val="left"/>
+      <w:pPr>
+        <w:ind w:left="5760" w:hanging="360"/>
+      </w:pPr>
+    </w:lvl>
+    <w:lvl w:ilvl="8" w:tplc="0809001B" w:tentative="1">
+      <w:start w:val="1"/>
+      <w:numFmt w:val="lowerRoman"/>
+      <w:lvlText w:val="%9."/>
+      <w:lvlJc w:val="right"/>
+      <w:pPr>
+        <w:ind w:left="6480" w:hanging="180"/>
+      </w:pPr>
+    </w:lvl>
+  </w:abstractNum>
+  <w:abstractNum w:abstractNumId="7" w15:restartNumberingAfterBreak="0">
+    <w:nsid w:val="7A0615C7"/>
+    <w:multiLevelType w:val="hybridMultilevel"/>
+    <w:tmpl w:val="47EEE8B8"/>
+    <w:lvl w:ilvl="0" w:tplc="0809000F">
+      <w:start w:val="1"/>
+      <w:numFmt w:val="decimal"/>
+      <w:lvlText w:val="%1."/>
+      <w:lvlJc w:val="left"/>
+      <w:pPr>
+        <w:ind w:left="720" w:hanging="360"/>
+      </w:pPr>
+      <w:rPr>
+        <w:rFonts w:hint="default"/>
+      </w:rPr>
+    </w:lvl>
+    <w:lvl w:ilvl="1" w:tplc="08090019">
+      <w:start w:val="1"/>
+      <w:numFmt w:val="lowerLetter"/>
+      <w:lvlText w:val="%2."/>
+      <w:lvlJc w:val="left"/>
+      <w:pPr>
+        <w:ind w:left="1440" w:hanging="360"/>
+      </w:pPr>
+    </w:lvl>
+    <w:lvl w:ilvl="2" w:tplc="0809001B" w:tentative="1">
+      <w:start w:val="1"/>
+      <w:numFmt w:val="lowerRoman"/>
+      <w:lvlText w:val="%3."/>
+      <w:lvlJc w:val="right"/>
+      <w:pPr>
+        <w:ind w:left="2160" w:hanging="180"/>
+      </w:pPr>
+    </w:lvl>
+    <w:lvl w:ilvl="3" w:tplc="0809000F" w:tentative="1">
+      <w:start w:val="1"/>
+      <w:numFmt w:val="decimal"/>
+      <w:lvlText w:val="%4."/>
+      <w:lvlJc w:val="left"/>
+      <w:pPr>
+        <w:ind w:left="2880" w:hanging="360"/>
+      </w:pPr>
+    </w:lvl>
+    <w:lvl w:ilvl="4" w:tplc="08090019" w:tentative="1">
+      <w:start w:val="1"/>
+      <w:numFmt w:val="lowerLetter"/>
+      <w:lvlText w:val="%5."/>
+      <w:lvlJc w:val="left"/>
+      <w:pPr>
+        <w:ind w:left="3600" w:hanging="360"/>
+      </w:pPr>
+    </w:lvl>
+    <w:lvl w:ilvl="5" w:tplc="0809001B" w:tentative="1">
+      <w:start w:val="1"/>
+      <w:numFmt w:val="lowerRoman"/>
+      <w:lvlText w:val="%6."/>
+      <w:lvlJc w:val="right"/>
+      <w:pPr>
+        <w:ind w:left="4320" w:hanging="180"/>
+      </w:pPr>
+    </w:lvl>
+    <w:lvl w:ilvl="6" w:tplc="0809000F" w:tentative="1">
+      <w:start w:val="1"/>
+      <w:numFmt w:val="decimal"/>
+      <w:lvlText w:val="%7."/>
+      <w:lvlJc w:val="left"/>
+      <w:pPr>
+        <w:ind w:left="5040" w:hanging="360"/>
+      </w:pPr>
+    </w:lvl>
+    <w:lvl w:ilvl="7" w:tplc="08090019" w:tentative="1">
+      <w:start w:val="1"/>
+      <w:numFmt w:val="lowerLetter"/>
+      <w:lvlText w:val="%8."/>
+      <w:lvlJc w:val="left"/>
+      <w:pPr>
+        <w:ind w:left="5760" w:hanging="360"/>
+      </w:pPr>
+    </w:lvl>
+    <w:lvl w:ilvl="8" w:tplc="0809001B" w:tentative="1">
+      <w:start w:val="1"/>
+      <w:numFmt w:val="lowerRoman"/>
+      <w:lvlText w:val="%9."/>
+      <w:lvlJc w:val="right"/>
+      <w:pPr>
+        <w:ind w:left="6480" w:hanging="180"/>
+      </w:pPr>
     </w:lvl>
   </w:abstractNum>
   <w:num w:numId="1">
     <w:abstractNumId w:val="0"/>
   </w:num>
   <w:num w:numId="2">
+    <w:abstractNumId w:val="5"/>
+  </w:num>
+  <w:num w:numId="3">
+    <w:abstractNumId w:val="3"/>
+  </w:num>
+  <w:num w:numId="4">
+    <w:abstractNumId w:val="2"/>
+  </w:num>
+  <w:num w:numId="5">
+    <w:abstractNumId w:val="4"/>
+  </w:num>
+  <w:num w:numId="6">
+    <w:abstractNumId w:val="7"/>
+  </w:num>
+  <w:num w:numId="7">
+    <w:abstractNumId w:val="6"/>
+  </w:num>
+  <w:num w:numId="8">
     <w:abstractNumId w:val="1"/>
   </w:num>
 </w:numbering>
@@ -2069,6 +4390,28 @@
       <w:szCs w:val="26"/>
     </w:rPr>
   </w:style>
+  <w:style w:type="paragraph" w:styleId="Heading3">
+    <w:name w:val="heading 3"/>
+    <w:basedOn w:val="Normal"/>
+    <w:next w:val="Normal"/>
+    <w:link w:val="Heading3Char"/>
+    <w:uiPriority w:val="9"/>
+    <w:unhideWhenUsed/>
+    <w:qFormat/>
+    <w:rsid w:val="00AE66DB"/>
+    <w:pPr>
+      <w:keepNext/>
+      <w:keepLines/>
+      <w:spacing w:before="40" w:after="0"/>
+      <w:outlineLvl w:val="2"/>
+    </w:pPr>
+    <w:rPr>
+      <w:rFonts w:asciiTheme="majorHAnsi" w:eastAsiaTheme="majorEastAsia" w:hAnsiTheme="majorHAnsi" w:cstheme="majorBidi"/>
+      <w:color w:val="1F3763" w:themeColor="accent1" w:themeShade="7F"/>
+      <w:sz w:val="24"/>
+      <w:szCs w:val="24"/>
+    </w:rPr>
+  </w:style>
   <w:style w:type="character" w:default="1" w:styleId="DefaultParagraphFont">
     <w:name w:val="Default Paragraph Font"/>
     <w:uiPriority w:val="1"/>
@@ -2166,6 +4509,42 @@
       <w:ind w:left="720"/>
       <w:contextualSpacing/>
     </w:pPr>
+  </w:style>
+  <w:style w:type="character" w:customStyle="1" w:styleId="Heading3Char">
+    <w:name w:val="Heading 3 Char"/>
+    <w:basedOn w:val="DefaultParagraphFont"/>
+    <w:link w:val="Heading3"/>
+    <w:uiPriority w:val="9"/>
+    <w:rsid w:val="00AE66DB"/>
+    <w:rPr>
+      <w:rFonts w:asciiTheme="majorHAnsi" w:eastAsiaTheme="majorEastAsia" w:hAnsiTheme="majorHAnsi" w:cstheme="majorBidi"/>
+      <w:color w:val="1F3763" w:themeColor="accent1" w:themeShade="7F"/>
+      <w:sz w:val="24"/>
+      <w:szCs w:val="24"/>
+    </w:rPr>
+  </w:style>
+  <w:style w:type="character" w:styleId="Hyperlink">
+    <w:name w:val="Hyperlink"/>
+    <w:basedOn w:val="DefaultParagraphFont"/>
+    <w:uiPriority w:val="99"/>
+    <w:unhideWhenUsed/>
+    <w:rsid w:val="00247F1F"/>
+    <w:rPr>
+      <w:color w:val="0563C1" w:themeColor="hyperlink"/>
+      <w:u w:val="single"/>
+    </w:rPr>
+  </w:style>
+  <w:style w:type="character" w:styleId="UnresolvedMention">
+    <w:name w:val="Unresolved Mention"/>
+    <w:basedOn w:val="DefaultParagraphFont"/>
+    <w:uiPriority w:val="99"/>
+    <w:semiHidden/>
+    <w:unhideWhenUsed/>
+    <w:rsid w:val="00247F1F"/>
+    <w:rPr>
+      <w:color w:val="605E5C"/>
+      <w:shd w:val="clear" w:color="auto" w:fill="E1DFDD"/>
+    </w:rPr>
   </w:style>
 </w:styles>
 </file>

</xml_diff>

<commit_message>
exo 2 not finnished
</commit_message>
<xml_diff>
--- a/Theorie.docx
+++ b/Theorie.docx
@@ -1312,12 +1312,13 @@
       <w:pPr>
         <w:pStyle w:val="Heading2"/>
       </w:pPr>
-      <w:proofErr w:type="gramStart"/>
       <w:r>
         <w:lastRenderedPageBreak/>
-        <w:t>Examples :</w:t>
-      </w:r>
-      <w:proofErr w:type="gramEnd"/>
+        <w:t>Examples</w:t>
+      </w:r>
+      <w:r>
+        <w:t>:</w:t>
+      </w:r>
     </w:p>
     <w:p>
       <w:r>
@@ -1419,6 +1420,9 @@
       <w:r>
         <w:t>Network communication</w:t>
       </w:r>
+      <w:r>
+        <w:t>:</w:t>
+      </w:r>
     </w:p>
     <w:p>
       <w:r>
@@ -1551,8 +1555,6 @@
           </wp:inline>
         </w:drawing>
       </w:r>
-      <w:bookmarkStart w:id="0" w:name="_GoBack"/>
-      <w:bookmarkEnd w:id="0"/>
     </w:p>
     <w:p>
       <w:r>
@@ -2947,6 +2949,11 @@
         <w:lastRenderedPageBreak/>
         <w:t>Default route:</w:t>
       </w:r>
+    </w:p>
+    <w:p>
+      <w:pPr>
+        <w:pStyle w:val="ListParagraph"/>
+      </w:pPr>
       <w:r>
         <w:rPr>
           <w:noProof/>
@@ -2958,9 +2965,9 @@
           <w:noProof/>
         </w:rPr>
         <w:drawing>
-          <wp:inline distT="0" distB="0" distL="0" distR="0" wp14:anchorId="0FA579F1" wp14:editId="68062A7A">
-            <wp:extent cx="4534997" cy="962167"/>
-            <wp:effectExtent l="0" t="0" r="0" b="9525"/>
+          <wp:inline distT="0" distB="0" distL="0" distR="0" wp14:anchorId="0FA579F1" wp14:editId="071E0014">
+            <wp:extent cx="4133850" cy="877058"/>
+            <wp:effectExtent l="0" t="0" r="0" b="0"/>
             <wp:docPr id="52" name="Picture 52"/>
             <wp:cNvGraphicFramePr>
               <a:graphicFrameLocks xmlns:a="http://schemas.openxmlformats.org/drawingml/2006/main" noChangeAspect="1"/>
@@ -2981,7 +2988,7 @@
                   <pic:spPr>
                     <a:xfrm>
                       <a:off x="0" y="0"/>
-                      <a:ext cx="4655544" cy="987743"/>
+                      <a:ext cx="4277249" cy="907482"/>
                     </a:xfrm>
                     <a:prstGeom prst="rect">
                       <a:avLst/>
@@ -3019,55 +3026,55 @@
           <w:noProof/>
         </w:rPr>
         <w:drawing>
-          <wp:inline distT="0" distB="0" distL="0" distR="0" wp14:anchorId="319025A3" wp14:editId="356ADBBE">
-            <wp:extent cx="4619767" cy="1316424"/>
+          <wp:inline distT="0" distB="0" distL="0" distR="0" wp14:anchorId="319025A3" wp14:editId="7475C571">
+            <wp:extent cx="4285262" cy="1221105"/>
+            <wp:effectExtent l="0" t="0" r="1270" b="0"/>
+            <wp:docPr id="53" name="Picture 53"/>
+            <wp:cNvGraphicFramePr>
+              <a:graphicFrameLocks xmlns:a="http://schemas.openxmlformats.org/drawingml/2006/main" noChangeAspect="1"/>
+            </wp:cNvGraphicFramePr>
+            <a:graphic xmlns:a="http://schemas.openxmlformats.org/drawingml/2006/main">
+              <a:graphicData uri="http://schemas.openxmlformats.org/drawingml/2006/picture">
+                <pic:pic xmlns:pic="http://schemas.openxmlformats.org/drawingml/2006/picture">
+                  <pic:nvPicPr>
+                    <pic:cNvPr id="1" name=""/>
+                    <pic:cNvPicPr/>
+                  </pic:nvPicPr>
+                  <pic:blipFill>
+                    <a:blip r:embed="rId58"/>
+                    <a:stretch>
+                      <a:fillRect/>
+                    </a:stretch>
+                  </pic:blipFill>
+                  <pic:spPr>
+                    <a:xfrm>
+                      <a:off x="0" y="0"/>
+                      <a:ext cx="4378135" cy="1247570"/>
+                    </a:xfrm>
+                    <a:prstGeom prst="rect">
+                      <a:avLst/>
+                    </a:prstGeom>
+                  </pic:spPr>
+                </pic:pic>
+              </a:graphicData>
+            </a:graphic>
+          </wp:inline>
+        </w:drawing>
+      </w:r>
+      <w:r>
+        <w:rPr>
+          <w:noProof/>
+        </w:rPr>
+        <w:t xml:space="preserve"> </w:t>
+      </w:r>
+      <w:r>
+        <w:rPr>
+          <w:noProof/>
+        </w:rPr>
+        <w:drawing>
+          <wp:inline distT="0" distB="0" distL="0" distR="0" wp14:anchorId="22447A3B" wp14:editId="30861B3D">
+            <wp:extent cx="4267200" cy="917643"/>
             <wp:effectExtent l="0" t="0" r="0" b="0"/>
-            <wp:docPr id="53" name="Picture 53"/>
-            <wp:cNvGraphicFramePr>
-              <a:graphicFrameLocks xmlns:a="http://schemas.openxmlformats.org/drawingml/2006/main" noChangeAspect="1"/>
-            </wp:cNvGraphicFramePr>
-            <a:graphic xmlns:a="http://schemas.openxmlformats.org/drawingml/2006/main">
-              <a:graphicData uri="http://schemas.openxmlformats.org/drawingml/2006/picture">
-                <pic:pic xmlns:pic="http://schemas.openxmlformats.org/drawingml/2006/picture">
-                  <pic:nvPicPr>
-                    <pic:cNvPr id="1" name=""/>
-                    <pic:cNvPicPr/>
-                  </pic:nvPicPr>
-                  <pic:blipFill>
-                    <a:blip r:embed="rId58"/>
-                    <a:stretch>
-                      <a:fillRect/>
-                    </a:stretch>
-                  </pic:blipFill>
-                  <pic:spPr>
-                    <a:xfrm>
-                      <a:off x="0" y="0"/>
-                      <a:ext cx="4703297" cy="1340226"/>
-                    </a:xfrm>
-                    <a:prstGeom prst="rect">
-                      <a:avLst/>
-                    </a:prstGeom>
-                  </pic:spPr>
-                </pic:pic>
-              </a:graphicData>
-            </a:graphic>
-          </wp:inline>
-        </w:drawing>
-      </w:r>
-      <w:r>
-        <w:rPr>
-          <w:noProof/>
-        </w:rPr>
-        <w:t xml:space="preserve"> </w:t>
-      </w:r>
-      <w:r>
-        <w:rPr>
-          <w:noProof/>
-        </w:rPr>
-        <w:drawing>
-          <wp:inline distT="0" distB="0" distL="0" distR="0" wp14:anchorId="22447A3B" wp14:editId="3D627201">
-            <wp:extent cx="4599296" cy="989058"/>
-            <wp:effectExtent l="0" t="0" r="0" b="1905"/>
             <wp:docPr id="54" name="Picture 54"/>
             <wp:cNvGraphicFramePr>
               <a:graphicFrameLocks xmlns:a="http://schemas.openxmlformats.org/drawingml/2006/main" noChangeAspect="1"/>
@@ -3088,7 +3095,7 @@
                   <pic:spPr>
                     <a:xfrm>
                       <a:off x="0" y="0"/>
-                      <a:ext cx="4669386" cy="1004131"/>
+                      <a:ext cx="4394234" cy="944961"/>
                     </a:xfrm>
                     <a:prstGeom prst="rect">
                       <a:avLst/>
@@ -3115,6 +3122,11 @@
         </w:rPr>
         <w:t>Take a JSON:</w:t>
       </w:r>
+    </w:p>
+    <w:p>
+      <w:pPr>
+        <w:pStyle w:val="ListParagraph"/>
+      </w:pPr>
       <w:r>
         <w:rPr>
           <w:noProof/>
@@ -3126,52 +3138,293 @@
           <w:noProof/>
         </w:rPr>
         <w:drawing>
-          <wp:inline distT="0" distB="0" distL="0" distR="0" wp14:anchorId="54581BCD" wp14:editId="123B0D19">
-            <wp:extent cx="4598670" cy="1542740"/>
+          <wp:inline distT="0" distB="0" distL="0" distR="0" wp14:anchorId="54581BCD" wp14:editId="7E807B72">
+            <wp:extent cx="4197350" cy="1408107"/>
+            <wp:effectExtent l="0" t="0" r="0" b="1905"/>
+            <wp:docPr id="55" name="Picture 55"/>
+            <wp:cNvGraphicFramePr>
+              <a:graphicFrameLocks xmlns:a="http://schemas.openxmlformats.org/drawingml/2006/main" noChangeAspect="1"/>
+            </wp:cNvGraphicFramePr>
+            <a:graphic xmlns:a="http://schemas.openxmlformats.org/drawingml/2006/main">
+              <a:graphicData uri="http://schemas.openxmlformats.org/drawingml/2006/picture">
+                <pic:pic xmlns:pic="http://schemas.openxmlformats.org/drawingml/2006/picture">
+                  <pic:nvPicPr>
+                    <pic:cNvPr id="1" name=""/>
+                    <pic:cNvPicPr/>
+                  </pic:nvPicPr>
+                  <pic:blipFill>
+                    <a:blip r:embed="rId60"/>
+                    <a:stretch>
+                      <a:fillRect/>
+                    </a:stretch>
+                  </pic:blipFill>
+                  <pic:spPr>
+                    <a:xfrm>
+                      <a:off x="0" y="0"/>
+                      <a:ext cx="4307773" cy="1445151"/>
+                    </a:xfrm>
+                    <a:prstGeom prst="rect">
+                      <a:avLst/>
+                    </a:prstGeom>
+                  </pic:spPr>
+                </pic:pic>
+              </a:graphicData>
+            </a:graphic>
+          </wp:inline>
+        </w:drawing>
+      </w:r>
+    </w:p>
+    <w:p>
+      <w:pPr>
+        <w:pStyle w:val="Heading2"/>
+      </w:pPr>
+      <w:r>
+        <w:t>Code examples</w:t>
+      </w:r>
+    </w:p>
+    <w:p/>
+    <w:p>
+      <w:r>
+        <w:rPr>
+          <w:noProof/>
+        </w:rPr>
+        <w:drawing>
+          <wp:inline distT="0" distB="0" distL="0" distR="0" wp14:anchorId="6C363732" wp14:editId="53DADE6B">
+            <wp:extent cx="2749550" cy="3205878"/>
+            <wp:effectExtent l="0" t="0" r="0" b="0"/>
+            <wp:docPr id="56" name="Picture 56"/>
+            <wp:cNvGraphicFramePr>
+              <a:graphicFrameLocks xmlns:a="http://schemas.openxmlformats.org/drawingml/2006/main" noChangeAspect="1"/>
+            </wp:cNvGraphicFramePr>
+            <a:graphic xmlns:a="http://schemas.openxmlformats.org/drawingml/2006/main">
+              <a:graphicData uri="http://schemas.openxmlformats.org/drawingml/2006/picture">
+                <pic:pic xmlns:pic="http://schemas.openxmlformats.org/drawingml/2006/picture">
+                  <pic:nvPicPr>
+                    <pic:cNvPr id="1" name=""/>
+                    <pic:cNvPicPr/>
+                  </pic:nvPicPr>
+                  <pic:blipFill>
+                    <a:blip r:embed="rId61"/>
+                    <a:stretch>
+                      <a:fillRect/>
+                    </a:stretch>
+                  </pic:blipFill>
+                  <pic:spPr>
+                    <a:xfrm>
+                      <a:off x="0" y="0"/>
+                      <a:ext cx="2812350" cy="3279101"/>
+                    </a:xfrm>
+                    <a:prstGeom prst="rect">
+                      <a:avLst/>
+                    </a:prstGeom>
+                  </pic:spPr>
+                </pic:pic>
+              </a:graphicData>
+            </a:graphic>
+          </wp:inline>
+        </w:drawing>
+      </w:r>
+    </w:p>
+    <w:p>
+      <w:pPr>
+        <w:rPr>
+          <w:noProof/>
+        </w:rPr>
+      </w:pPr>
+      <w:r>
+        <w:rPr>
+          <w:noProof/>
+        </w:rPr>
+        <w:lastRenderedPageBreak/>
+        <w:drawing>
+          <wp:inline distT="0" distB="0" distL="0" distR="0" wp14:anchorId="496F6258" wp14:editId="7F4B1412">
+            <wp:extent cx="4286250" cy="1542879"/>
             <wp:effectExtent l="0" t="0" r="0" b="635"/>
-            <wp:docPr id="55" name="Picture 55"/>
-            <wp:cNvGraphicFramePr>
-              <a:graphicFrameLocks xmlns:a="http://schemas.openxmlformats.org/drawingml/2006/main" noChangeAspect="1"/>
-            </wp:cNvGraphicFramePr>
-            <a:graphic xmlns:a="http://schemas.openxmlformats.org/drawingml/2006/main">
-              <a:graphicData uri="http://schemas.openxmlformats.org/drawingml/2006/picture">
-                <pic:pic xmlns:pic="http://schemas.openxmlformats.org/drawingml/2006/picture">
-                  <pic:nvPicPr>
-                    <pic:cNvPr id="1" name=""/>
-                    <pic:cNvPicPr/>
-                  </pic:nvPicPr>
-                  <pic:blipFill>
-                    <a:blip r:embed="rId60"/>
-                    <a:stretch>
-                      <a:fillRect/>
-                    </a:stretch>
-                  </pic:blipFill>
-                  <pic:spPr>
-                    <a:xfrm>
-                      <a:off x="0" y="0"/>
-                      <a:ext cx="4660133" cy="1563359"/>
-                    </a:xfrm>
-                    <a:prstGeom prst="rect">
-                      <a:avLst/>
-                    </a:prstGeom>
-                  </pic:spPr>
-                </pic:pic>
-              </a:graphicData>
-            </a:graphic>
-          </wp:inline>
-        </w:drawing>
-      </w:r>
-    </w:p>
-    <w:p>
-      <w:pPr>
-        <w:pStyle w:val="Heading2"/>
-      </w:pPr>
-      <w:r>
-        <w:t>Code examples</w:t>
-      </w:r>
-    </w:p>
-    <w:p/>
-    <w:p/>
+            <wp:docPr id="57" name="Picture 57"/>
+            <wp:cNvGraphicFramePr>
+              <a:graphicFrameLocks xmlns:a="http://schemas.openxmlformats.org/drawingml/2006/main" noChangeAspect="1"/>
+            </wp:cNvGraphicFramePr>
+            <a:graphic xmlns:a="http://schemas.openxmlformats.org/drawingml/2006/main">
+              <a:graphicData uri="http://schemas.openxmlformats.org/drawingml/2006/picture">
+                <pic:pic xmlns:pic="http://schemas.openxmlformats.org/drawingml/2006/picture">
+                  <pic:nvPicPr>
+                    <pic:cNvPr id="1" name=""/>
+                    <pic:cNvPicPr/>
+                  </pic:nvPicPr>
+                  <pic:blipFill>
+                    <a:blip r:embed="rId62"/>
+                    <a:stretch>
+                      <a:fillRect/>
+                    </a:stretch>
+                  </pic:blipFill>
+                  <pic:spPr>
+                    <a:xfrm>
+                      <a:off x="0" y="0"/>
+                      <a:ext cx="4329698" cy="1558519"/>
+                    </a:xfrm>
+                    <a:prstGeom prst="rect">
+                      <a:avLst/>
+                    </a:prstGeom>
+                  </pic:spPr>
+                </pic:pic>
+              </a:graphicData>
+            </a:graphic>
+          </wp:inline>
+        </w:drawing>
+      </w:r>
+      <w:r>
+        <w:rPr>
+          <w:noProof/>
+        </w:rPr>
+        <w:t xml:space="preserve"> </w:t>
+      </w:r>
+      <w:r>
+        <w:rPr>
+          <w:noProof/>
+        </w:rPr>
+        <w:drawing>
+          <wp:inline distT="0" distB="0" distL="0" distR="0" wp14:anchorId="427C6EF3" wp14:editId="0C161A30">
+            <wp:extent cx="3359150" cy="6044479"/>
+            <wp:effectExtent l="0" t="0" r="0" b="0"/>
+            <wp:docPr id="58" name="Picture 58"/>
+            <wp:cNvGraphicFramePr>
+              <a:graphicFrameLocks xmlns:a="http://schemas.openxmlformats.org/drawingml/2006/main" noChangeAspect="1"/>
+            </wp:cNvGraphicFramePr>
+            <a:graphic xmlns:a="http://schemas.openxmlformats.org/drawingml/2006/main">
+              <a:graphicData uri="http://schemas.openxmlformats.org/drawingml/2006/picture">
+                <pic:pic xmlns:pic="http://schemas.openxmlformats.org/drawingml/2006/picture">
+                  <pic:nvPicPr>
+                    <pic:cNvPr id="1" name=""/>
+                    <pic:cNvPicPr/>
+                  </pic:nvPicPr>
+                  <pic:blipFill>
+                    <a:blip r:embed="rId63"/>
+                    <a:stretch>
+                      <a:fillRect/>
+                    </a:stretch>
+                  </pic:blipFill>
+                  <pic:spPr>
+                    <a:xfrm>
+                      <a:off x="0" y="0"/>
+                      <a:ext cx="3376271" cy="6075286"/>
+                    </a:xfrm>
+                    <a:prstGeom prst="rect">
+                      <a:avLst/>
+                    </a:prstGeom>
+                  </pic:spPr>
+                </pic:pic>
+              </a:graphicData>
+            </a:graphic>
+          </wp:inline>
+        </w:drawing>
+      </w:r>
+      <w:r>
+        <w:rPr>
+          <w:noProof/>
+        </w:rPr>
+        <w:t xml:space="preserve"> </w:t>
+      </w:r>
+      <w:r>
+        <w:rPr>
+          <w:noProof/>
+        </w:rPr>
+        <w:drawing>
+          <wp:inline distT="0" distB="0" distL="0" distR="0" wp14:anchorId="66A087E5" wp14:editId="10E52348">
+            <wp:extent cx="3354100" cy="819016"/>
+            <wp:effectExtent l="0" t="0" r="0" b="635"/>
+            <wp:docPr id="59" name="Picture 59"/>
+            <wp:cNvGraphicFramePr>
+              <a:graphicFrameLocks xmlns:a="http://schemas.openxmlformats.org/drawingml/2006/main" noChangeAspect="1"/>
+            </wp:cNvGraphicFramePr>
+            <a:graphic xmlns:a="http://schemas.openxmlformats.org/drawingml/2006/main">
+              <a:graphicData uri="http://schemas.openxmlformats.org/drawingml/2006/picture">
+                <pic:pic xmlns:pic="http://schemas.openxmlformats.org/drawingml/2006/picture">
+                  <pic:nvPicPr>
+                    <pic:cNvPr id="1" name=""/>
+                    <pic:cNvPicPr/>
+                  </pic:nvPicPr>
+                  <pic:blipFill>
+                    <a:blip r:embed="rId64"/>
+                    <a:stretch>
+                      <a:fillRect/>
+                    </a:stretch>
+                  </pic:blipFill>
+                  <pic:spPr>
+                    <a:xfrm>
+                      <a:off x="0" y="0"/>
+                      <a:ext cx="3464138" cy="845885"/>
+                    </a:xfrm>
+                    <a:prstGeom prst="rect">
+                      <a:avLst/>
+                    </a:prstGeom>
+                  </pic:spPr>
+                </pic:pic>
+              </a:graphicData>
+            </a:graphic>
+          </wp:inline>
+        </w:drawing>
+      </w:r>
+    </w:p>
+    <w:p>
+      <w:pPr>
+        <w:rPr>
+          <w:noProof/>
+          <w:color w:val="FF0000"/>
+        </w:rPr>
+      </w:pPr>
+      <w:r>
+        <w:rPr>
+          <w:noProof/>
+          <w:color w:val="FF0000"/>
+        </w:rPr>
+        <w:t>Exo 2 not finnished!!!</w:t>
+      </w:r>
+    </w:p>
+    <w:p>
+      <w:bookmarkStart w:id="0" w:name="_GoBack"/>
+      <w:r>
+        <w:rPr>
+          <w:noProof/>
+        </w:rPr>
+        <w:lastRenderedPageBreak/>
+        <w:drawing>
+          <wp:inline distT="0" distB="0" distL="0" distR="0" wp14:anchorId="5F16A6D9" wp14:editId="74FBF4C1">
+            <wp:extent cx="3479372" cy="2555875"/>
+            <wp:effectExtent l="0" t="0" r="6985" b="0"/>
+            <wp:docPr id="61" name="Picture 61"/>
+            <wp:cNvGraphicFramePr>
+              <a:graphicFrameLocks xmlns:a="http://schemas.openxmlformats.org/drawingml/2006/main" noChangeAspect="1"/>
+            </wp:cNvGraphicFramePr>
+            <a:graphic xmlns:a="http://schemas.openxmlformats.org/drawingml/2006/main">
+              <a:graphicData uri="http://schemas.openxmlformats.org/drawingml/2006/picture">
+                <pic:pic xmlns:pic="http://schemas.openxmlformats.org/drawingml/2006/picture">
+                  <pic:nvPicPr>
+                    <pic:cNvPr id="1" name=""/>
+                    <pic:cNvPicPr/>
+                  </pic:nvPicPr>
+                  <pic:blipFill>
+                    <a:blip r:embed="rId65"/>
+                    <a:stretch>
+                      <a:fillRect/>
+                    </a:stretch>
+                  </pic:blipFill>
+                  <pic:spPr>
+                    <a:xfrm>
+                      <a:off x="0" y="0"/>
+                      <a:ext cx="3516228" cy="2582949"/>
+                    </a:xfrm>
+                    <a:prstGeom prst="rect">
+                      <a:avLst/>
+                    </a:prstGeom>
+                  </pic:spPr>
+                </pic:pic>
+              </a:graphicData>
+            </a:graphic>
+          </wp:inline>
+        </w:drawing>
+      </w:r>
+      <w:bookmarkEnd w:id="0"/>
+    </w:p>
     <w:sectPr>
       <w:pgSz w:w="11906" w:h="16838"/>
       <w:pgMar w:top="1440" w:right="1440" w:bottom="1440" w:left="1440" w:header="708" w:footer="708" w:gutter="0"/>

</xml_diff>